<commit_message>
don't abbreviate max,min,avg, clarify summer/winter recommendation
PDF AND DOCX ARE NOW OUT OF SYNC WITH MARKDOWN REPORT!
</commit_message>
<xml_diff>
--- a/REPORT.docx
+++ b/REPORT.docx
@@ -10,7 +10,6 @@
         <w:spacing w:before="480" w:after="0"/>
         <w:rPr/>
       </w:pPr>
-      <w:bookmarkStart w:id="0" w:name="dviz-hslu-hs22---joel-l."/>
       <w:r>
         <w:rPr/>
         <w:t>DVIZ HSLU HS22 - Joel L.</w:t>
@@ -21,7 +20,7 @@
         <w:pStyle w:val="Heading2"/>
         <w:rPr/>
       </w:pPr>
-      <w:bookmarkStart w:id="1" w:name="motivation"/>
+      <w:bookmarkStart w:id="0" w:name="motivation"/>
       <w:r>
         <w:rPr/>
         <w:t>Motivation</w:t>
@@ -72,7 +71,7 @@
         <w:rPr/>
         <w:t>.</w:t>
       </w:r>
-      <w:bookmarkEnd w:id="1"/>
+      <w:bookmarkEnd w:id="0"/>
     </w:p>
     <w:p>
       <w:pPr>
@@ -91,7 +90,6 @@
         <w:pStyle w:val="Heading2"/>
         <w:rPr/>
       </w:pPr>
-      <w:bookmarkStart w:id="2" w:name="process"/>
       <w:r>
         <w:rPr/>
         <w:t>Process</w:t>
@@ -112,13 +110,232 @@
         <w:pStyle w:val="Compact"/>
         <w:numPr>
           <w:ilvl w:val="0"/>
-          <w:numId w:val="7"/>
+          <w:numId w:val="26"/>
         </w:numPr>
         <w:rPr/>
       </w:pPr>
       <w:r>
         <w:rPr/>
         <w:t>Gather ideas (already had something in mind)</w:t>
+      </w:r>
+    </w:p>
+    <w:p>
+      <w:pPr>
+        <w:pStyle w:val="Compact"/>
+        <w:numPr>
+          <w:ilvl w:val="0"/>
+          <w:numId w:val="27"/>
+        </w:numPr>
+        <w:rPr/>
+      </w:pPr>
+      <w:r>
+        <w:rPr/>
+        <w:t>Discuss current process with representative of target audience and identify needs</w:t>
+      </w:r>
+    </w:p>
+    <w:p>
+      <w:pPr>
+        <w:pStyle w:val="Compact"/>
+        <w:numPr>
+          <w:ilvl w:val="0"/>
+          <w:numId w:val="28"/>
+        </w:numPr>
+        <w:rPr/>
+      </w:pPr>
+      <w:r>
+        <w:rPr/>
+        <w:t>Create rudimentary paper prototype during that meeting and sketch a guideline for a first real prototype</w:t>
+      </w:r>
+    </w:p>
+    <w:p>
+      <w:pPr>
+        <w:pStyle w:val="Compact"/>
+        <w:numPr>
+          <w:ilvl w:val="0"/>
+          <w:numId w:val="29"/>
+        </w:numPr>
+        <w:rPr/>
+      </w:pPr>
+      <w:r>
+        <w:rPr/>
+        <w:t>Explore and analyze data to prepare the features that can be used to assist the target audience in their task</w:t>
+      </w:r>
+    </w:p>
+    <w:p>
+      <w:pPr>
+        <w:pStyle w:val="Compact"/>
+        <w:numPr>
+          <w:ilvl w:val="0"/>
+          <w:numId w:val="30"/>
+        </w:numPr>
+        <w:rPr/>
+      </w:pPr>
+      <w:r>
+        <w:rPr/>
+        <w:t>Play around with Grafana to try out different chart types and ideas</w:t>
+      </w:r>
+    </w:p>
+    <w:p>
+      <w:pPr>
+        <w:pStyle w:val="Compact"/>
+        <w:numPr>
+          <w:ilvl w:val="0"/>
+          <w:numId w:val="31"/>
+        </w:numPr>
+        <w:rPr/>
+      </w:pPr>
+      <w:r>
+        <w:rPr/>
+        <w:t>Create a more thought-out paper prototype and refine iteratively with feedback from same representative and from our professor</w:t>
+      </w:r>
+    </w:p>
+    <w:p>
+      <w:pPr>
+        <w:pStyle w:val="Compact"/>
+        <w:numPr>
+          <w:ilvl w:val="0"/>
+          <w:numId w:val="32"/>
+        </w:numPr>
+        <w:rPr/>
+      </w:pPr>
+      <w:r>
+        <w:rPr/>
+        <w:t>Create Streamlit &amp; Plotly dashboard</w:t>
+      </w:r>
+    </w:p>
+    <w:p>
+      <w:pPr>
+        <w:pStyle w:val="Compact"/>
+        <w:numPr>
+          <w:ilvl w:val="1"/>
+          <w:numId w:val="33"/>
+        </w:numPr>
+        <w:rPr/>
+      </w:pPr>
+      <w:r>
+        <w:rPr/>
+        <w:t>Data loading and preparation</w:t>
+      </w:r>
+    </w:p>
+    <w:p>
+      <w:pPr>
+        <w:pStyle w:val="Compact"/>
+        <w:numPr>
+          <w:ilvl w:val="1"/>
+          <w:numId w:val="34"/>
+        </w:numPr>
+        <w:rPr/>
+      </w:pPr>
+      <w:r>
+        <w:rPr/>
+        <w:t>Layout with simple charts</w:t>
+      </w:r>
+    </w:p>
+    <w:p>
+      <w:pPr>
+        <w:pStyle w:val="Compact"/>
+        <w:numPr>
+          <w:ilvl w:val="1"/>
+          <w:numId w:val="35"/>
+        </w:numPr>
+        <w:rPr/>
+      </w:pPr>
+      <w:r>
+        <w:rPr/>
+        <w:t>Add more complex elements step-by-step</w:t>
+      </w:r>
+    </w:p>
+    <w:p>
+      <w:pPr>
+        <w:pStyle w:val="Compact"/>
+        <w:numPr>
+          <w:ilvl w:val="1"/>
+          <w:numId w:val="36"/>
+        </w:numPr>
+        <w:rPr/>
+      </w:pPr>
+      <w:r>
+        <w:rPr/>
+        <w:t>Refine styling</w:t>
+      </w:r>
+    </w:p>
+    <w:p>
+      <w:pPr>
+        <w:pStyle w:val="Compact"/>
+        <w:numPr>
+          <w:ilvl w:val="1"/>
+          <w:numId w:val="37"/>
+        </w:numPr>
+        <w:rPr/>
+      </w:pPr>
+      <w:bookmarkStart w:id="1" w:name="process"/>
+      <w:r>
+        <w:rPr/>
+        <w:t>Final code cleanup (much refactoring done iteratively)</w:t>
+      </w:r>
+      <w:bookmarkEnd w:id="1"/>
+    </w:p>
+    <w:p>
+      <w:pPr>
+        <w:pStyle w:val="Compact"/>
+        <w:rPr/>
+      </w:pPr>
+      <w:r>
+        <w:rPr/>
+      </w:r>
+      <w:r>
+        <w:br w:type="page"/>
+      </w:r>
+    </w:p>
+    <w:p>
+      <w:pPr>
+        <w:pStyle w:val="Heading2"/>
+        <w:rPr/>
+      </w:pPr>
+      <w:r>
+        <w:rPr/>
+        <w:t>Data exploration and analysis</w:t>
+      </w:r>
+    </w:p>
+    <w:p>
+      <w:pPr>
+        <w:pStyle w:val="FirstParagraph"/>
+        <w:rPr/>
+      </w:pPr>
+      <w:r>
+        <w:rPr/>
+        <w:t>Because of previous interest in this dataset and the usage of it in other modules, a lot of data exploration and analysis has already been done. Below are additional explorations listed, done specifically for DVIZ.</w:t>
+      </w:r>
+    </w:p>
+    <w:p>
+      <w:pPr>
+        <w:pStyle w:val="Heading3"/>
+        <w:rPr/>
+      </w:pPr>
+      <w:bookmarkStart w:id="2" w:name="meaning-of-columns"/>
+      <w:r>
+        <w:rPr/>
+        <w:t>Meaning of columns</w:t>
+      </w:r>
+    </w:p>
+    <w:p>
+      <w:pPr>
+        <w:pStyle w:val="FirstParagraph"/>
+        <w:rPr/>
+      </w:pPr>
+      <w:r>
+        <w:rPr/>
+        <w:t>Some columns required investigation to interpret correctly. One of which is the operation state of the furnace (“betriebsphase_kessel”), which uses an undocumented discrete number encoding. In this project this column was used indirectly by reducing it to a boolean “heating_up” to rectify impossible predictions.</w:t>
+      </w:r>
+    </w:p>
+    <w:p>
+      <w:pPr>
+        <w:pStyle w:val="TextBody"/>
+        <w:rPr/>
+      </w:pPr>
+      <w:r>
+        <w:rPr/>
+        <w:t>Here are the meanings of the used columns:</w:t>
       </w:r>
     </w:p>
     <w:p>
@@ -131,8 +348,15 @@
         <w:rPr/>
       </w:pPr>
       <w:r>
-        <w:rPr/>
-        <w:t>Discuss current process with representative of target audience and identify needs</w:t>
+        <w:rPr>
+          <w:b/>
+          <w:bCs/>
+        </w:rPr>
+        <w:t>received_time</w:t>
+      </w:r>
+      <w:r>
+        <w:rPr/>
+        <w:t>: Time the system received this state of the heating unit in UTC</w:t>
       </w:r>
     </w:p>
     <w:p>
@@ -145,8 +369,15 @@
         <w:rPr/>
       </w:pPr>
       <w:r>
-        <w:rPr/>
-        <w:t>Create rudimentary paper prototype during that meeting and sketch a guideline for a first real prototype</w:t>
+        <w:rPr>
+          <w:b/>
+          <w:bCs/>
+        </w:rPr>
+        <w:t>buffer_max</w:t>
+      </w:r>
+      <w:r>
+        <w:rPr/>
+        <w:t>: Temperature in °C of buffer at the highest point (usually highest temperature because the water is layered by temperature ascending)</w:t>
       </w:r>
     </w:p>
     <w:p>
@@ -159,8 +390,15 @@
         <w:rPr/>
       </w:pPr>
       <w:r>
-        <w:rPr/>
-        <w:t>Explore and analyze data to prepare the features that can be used to assist the target audience in their task</w:t>
+        <w:rPr>
+          <w:b/>
+          <w:bCs/>
+        </w:rPr>
+        <w:t>buffer_min</w:t>
+      </w:r>
+      <w:r>
+        <w:rPr/>
+        <w:t>: Like buffer_max but lowest point of the buffer (usually lowest temperature)</w:t>
       </w:r>
     </w:p>
     <w:p>
@@ -173,8 +411,15 @@
         <w:rPr/>
       </w:pPr>
       <w:r>
-        <w:rPr/>
-        <w:t>Play around with Grafana to try out different chart types and ideas</w:t>
+        <w:rPr>
+          <w:b/>
+          <w:bCs/>
+        </w:rPr>
+        <w:t>drinking_water</w:t>
+      </w:r>
+      <w:r>
+        <w:rPr/>
+        <w:t>: Temperature in °C of drinking water inside storage water heater</w:t>
       </w:r>
     </w:p>
     <w:p>
@@ -187,254 +432,6 @@
         <w:rPr/>
       </w:pPr>
       <w:r>
-        <w:rPr/>
-        <w:t>Create a more thought-out paper prototype and refine iteratively with feedback from same representative and from our professor</w:t>
-      </w:r>
-    </w:p>
-    <w:p>
-      <w:pPr>
-        <w:pStyle w:val="Compact"/>
-        <w:numPr>
-          <w:ilvl w:val="0"/>
-          <w:numId w:val="1"/>
-        </w:numPr>
-        <w:rPr/>
-      </w:pPr>
-      <w:r>
-        <w:rPr/>
-        <w:t>Create Streamlit &amp; Plotly dashboard</w:t>
-      </w:r>
-    </w:p>
-    <w:p>
-      <w:pPr>
-        <w:pStyle w:val="Compact"/>
-        <w:numPr>
-          <w:ilvl w:val="1"/>
-          <w:numId w:val="8"/>
-        </w:numPr>
-        <w:rPr/>
-      </w:pPr>
-      <w:r>
-        <w:rPr/>
-        <w:t>Data loading and preparation</w:t>
-      </w:r>
-    </w:p>
-    <w:p>
-      <w:pPr>
-        <w:pStyle w:val="Compact"/>
-        <w:numPr>
-          <w:ilvl w:val="1"/>
-          <w:numId w:val="9"/>
-        </w:numPr>
-        <w:rPr/>
-      </w:pPr>
-      <w:r>
-        <w:rPr/>
-        <w:t>Layout with simple charts</w:t>
-      </w:r>
-    </w:p>
-    <w:p>
-      <w:pPr>
-        <w:pStyle w:val="Compact"/>
-        <w:numPr>
-          <w:ilvl w:val="1"/>
-          <w:numId w:val="10"/>
-        </w:numPr>
-        <w:rPr/>
-      </w:pPr>
-      <w:r>
-        <w:rPr/>
-        <w:t>Add more complex elements step-by-step</w:t>
-      </w:r>
-    </w:p>
-    <w:p>
-      <w:pPr>
-        <w:pStyle w:val="Compact"/>
-        <w:numPr>
-          <w:ilvl w:val="1"/>
-          <w:numId w:val="11"/>
-        </w:numPr>
-        <w:rPr/>
-      </w:pPr>
-      <w:r>
-        <w:rPr/>
-        <w:t>Refine styling</w:t>
-      </w:r>
-    </w:p>
-    <w:p>
-      <w:pPr>
-        <w:pStyle w:val="Compact"/>
-        <w:numPr>
-          <w:ilvl w:val="1"/>
-          <w:numId w:val="12"/>
-        </w:numPr>
-        <w:rPr/>
-      </w:pPr>
-      <w:bookmarkStart w:id="3" w:name="process"/>
-      <w:r>
-        <w:rPr/>
-        <w:t>Final code cleanup (much refactoring done iteratively)</w:t>
-      </w:r>
-      <w:bookmarkEnd w:id="3"/>
-    </w:p>
-    <w:p>
-      <w:pPr>
-        <w:pStyle w:val="Compact"/>
-        <w:rPr/>
-      </w:pPr>
-      <w:r>
-        <w:rPr/>
-      </w:r>
-      <w:r>
-        <w:br w:type="page"/>
-      </w:r>
-    </w:p>
-    <w:p>
-      <w:pPr>
-        <w:pStyle w:val="Heading2"/>
-        <w:rPr/>
-      </w:pPr>
-      <w:bookmarkStart w:id="4" w:name="data-exploration-and-analysis"/>
-      <w:r>
-        <w:rPr/>
-        <w:t>Data exploration and analysis</w:t>
-      </w:r>
-    </w:p>
-    <w:p>
-      <w:pPr>
-        <w:pStyle w:val="FirstParagraph"/>
-        <w:rPr/>
-      </w:pPr>
-      <w:r>
-        <w:rPr/>
-        <w:t>Because of previous interest in this dataset and the usage of it in other modules, a lot of data exploration and analysis has already been done. Below are additional explorations listed, done specifically for DVIZ.</w:t>
-      </w:r>
-    </w:p>
-    <w:p>
-      <w:pPr>
-        <w:pStyle w:val="Heading3"/>
-        <w:rPr/>
-      </w:pPr>
-      <w:bookmarkStart w:id="5" w:name="meaning-of-columns"/>
-      <w:r>
-        <w:rPr/>
-        <w:t>Meaning of columns</w:t>
-      </w:r>
-    </w:p>
-    <w:p>
-      <w:pPr>
-        <w:pStyle w:val="FirstParagraph"/>
-        <w:rPr/>
-      </w:pPr>
-      <w:r>
-        <w:rPr/>
-        <w:t>Some columns required investigation to interpret correctly. One of which is the operation state of the furnace (“betriebsphase_kessel”), which uses an undocumented discrete number encoding. In this project this column was used indirectly by reducing it to a boolean “heating_up” to rectify impossible predictions.</w:t>
-      </w:r>
-    </w:p>
-    <w:p>
-      <w:pPr>
-        <w:pStyle w:val="TextBody"/>
-        <w:rPr/>
-      </w:pPr>
-      <w:r>
-        <w:rPr/>
-        <w:t>Here are the meanings of the used columns:</w:t>
-      </w:r>
-    </w:p>
-    <w:p>
-      <w:pPr>
-        <w:pStyle w:val="Compact"/>
-        <w:numPr>
-          <w:ilvl w:val="0"/>
-          <w:numId w:val="3"/>
-        </w:numPr>
-        <w:rPr/>
-      </w:pPr>
-      <w:r>
-        <w:rPr>
-          <w:b/>
-          <w:bCs/>
-        </w:rPr>
-        <w:t>received_time</w:t>
-      </w:r>
-      <w:r>
-        <w:rPr/>
-        <w:t>: Time the system received this state of the heating unit in UTC</w:t>
-      </w:r>
-    </w:p>
-    <w:p>
-      <w:pPr>
-        <w:pStyle w:val="Compact"/>
-        <w:numPr>
-          <w:ilvl w:val="0"/>
-          <w:numId w:val="3"/>
-        </w:numPr>
-        <w:rPr/>
-      </w:pPr>
-      <w:r>
-        <w:rPr>
-          <w:b/>
-          <w:bCs/>
-        </w:rPr>
-        <w:t>buffer_max</w:t>
-      </w:r>
-      <w:r>
-        <w:rPr/>
-        <w:t>: Temperature in °C of buffer at the highest point (usually highest temperature because the water is layered by temperature ascending)</w:t>
-      </w:r>
-    </w:p>
-    <w:p>
-      <w:pPr>
-        <w:pStyle w:val="Compact"/>
-        <w:numPr>
-          <w:ilvl w:val="0"/>
-          <w:numId w:val="3"/>
-        </w:numPr>
-        <w:rPr/>
-      </w:pPr>
-      <w:r>
-        <w:rPr>
-          <w:b/>
-          <w:bCs/>
-        </w:rPr>
-        <w:t>buffer_min</w:t>
-      </w:r>
-      <w:r>
-        <w:rPr/>
-        <w:t>: Like buffer_max but lowest point of the buffer (usually lowest temperature)</w:t>
-      </w:r>
-    </w:p>
-    <w:p>
-      <w:pPr>
-        <w:pStyle w:val="Compact"/>
-        <w:numPr>
-          <w:ilvl w:val="0"/>
-          <w:numId w:val="3"/>
-        </w:numPr>
-        <w:rPr/>
-      </w:pPr>
-      <w:r>
-        <w:rPr>
-          <w:b/>
-          <w:bCs/>
-        </w:rPr>
-        <w:t>drinking_water</w:t>
-      </w:r>
-      <w:r>
-        <w:rPr/>
-        <w:t>: Temperature in °C of drinking water inside storage water heater</w:t>
-      </w:r>
-    </w:p>
-    <w:p>
-      <w:pPr>
-        <w:pStyle w:val="Compact"/>
-        <w:numPr>
-          <w:ilvl w:val="0"/>
-          <w:numId w:val="3"/>
-        </w:numPr>
-        <w:rPr/>
-      </w:pPr>
-      <w:r>
         <w:rPr>
           <w:b/>
           <w:bCs/>
@@ -445,14 +442,13 @@
         <w:rPr/>
         <w:t>: Whether the heating unit is in the process of heating up, initiated by hand</w:t>
       </w:r>
-      <w:bookmarkEnd w:id="5"/>
+      <w:bookmarkEnd w:id="2"/>
     </w:p>
     <w:p>
       <w:pPr>
         <w:pStyle w:val="Heading3"/>
         <w:rPr/>
       </w:pPr>
-      <w:bookmarkStart w:id="6" w:name="heating-progression-to-lowest-point"/>
       <w:r>
         <w:rPr/>
         <w:t>Heating progression to lowest point</w:t>
@@ -463,14 +459,14 @@
         <w:pStyle w:val="FirstParagraph"/>
         <w:rPr/>
       </w:pPr>
-      <w:bookmarkStart w:id="7" w:name="data-exploration-and-analysis"/>
-      <w:bookmarkStart w:id="8" w:name="heating-progression-to-lowest-point"/>
+      <w:bookmarkStart w:id="3" w:name="data-exploration-and-analysis"/>
+      <w:bookmarkStart w:id="4" w:name="heating-progression-to-lowest-point"/>
       <w:r>
         <w:rPr/>
         <w:t>To avoid showing impossible predictions, an analysis was done to determine a suiting past heating cycle that went as low as possible for the most relevant columns (buffer max and drinking water). This heating progression (highest to lowest point) is then used to replace invalid parts of predicted progressions. Heating up in a prediction is invalid because it could only happen if the user manually fired up and the user wants to see the progression if they don’t fire up.</w:t>
       </w:r>
-      <w:bookmarkEnd w:id="7"/>
-      <w:bookmarkEnd w:id="8"/>
+      <w:bookmarkEnd w:id="3"/>
+      <w:bookmarkEnd w:id="4"/>
     </w:p>
     <w:p>
       <w:pPr>
@@ -489,7 +485,6 @@
         <w:pStyle w:val="Heading2"/>
         <w:rPr/>
       </w:pPr>
-      <w:bookmarkStart w:id="9" w:name="target-audience"/>
       <w:r>
         <w:rPr/>
         <w:t>Target audience</w:t>
@@ -512,7 +507,6 @@
         <w:pStyle w:val="Heading3"/>
         <w:rPr/>
       </w:pPr>
-      <w:bookmarkStart w:id="10" w:name="persona"/>
       <w:r>
         <w:rPr/>
         <w:t>Persona</w:t>
@@ -533,7 +527,7 @@
         <w:pStyle w:val="Compact"/>
         <w:numPr>
           <w:ilvl w:val="0"/>
-          <w:numId w:val="13"/>
+          <w:numId w:val="38"/>
         </w:numPr>
         <w:rPr/>
       </w:pPr>
@@ -547,7 +541,7 @@
         <w:pStyle w:val="Compact"/>
         <w:numPr>
           <w:ilvl w:val="0"/>
-          <w:numId w:val="14"/>
+          <w:numId w:val="39"/>
         </w:numPr>
         <w:rPr/>
       </w:pPr>
@@ -561,7 +555,7 @@
         <w:pStyle w:val="Compact"/>
         <w:numPr>
           <w:ilvl w:val="0"/>
-          <w:numId w:val="15"/>
+          <w:numId w:val="40"/>
         </w:numPr>
         <w:rPr/>
       </w:pPr>
@@ -575,7 +569,7 @@
         <w:pStyle w:val="Compact"/>
         <w:numPr>
           <w:ilvl w:val="0"/>
-          <w:numId w:val="16"/>
+          <w:numId w:val="41"/>
         </w:numPr>
         <w:rPr/>
       </w:pPr>
@@ -589,23 +583,22 @@
         <w:pStyle w:val="Compact"/>
         <w:numPr>
           <w:ilvl w:val="0"/>
-          <w:numId w:val="17"/>
+          <w:numId w:val="42"/>
         </w:numPr>
         <w:rPr/>
       </w:pPr>
-      <w:bookmarkStart w:id="11" w:name="persona"/>
+      <w:bookmarkStart w:id="5" w:name="persona"/>
       <w:r>
         <w:rPr/>
         <w:t>Current tools: Knowledge and experience, basic dashboard built by me</w:t>
       </w:r>
-      <w:bookmarkEnd w:id="11"/>
+      <w:bookmarkEnd w:id="5"/>
     </w:p>
     <w:p>
       <w:pPr>
         <w:pStyle w:val="Heading3"/>
         <w:rPr/>
       </w:pPr>
-      <w:bookmarkStart w:id="12" w:name="status-quo"/>
       <w:r>
         <w:rPr/>
         <w:t>Status quo</w:t>
@@ -626,19 +619,18 @@
         <w:pStyle w:val="TextBody"/>
         <w:rPr/>
       </w:pPr>
-      <w:bookmarkStart w:id="13" w:name="status-quo"/>
+      <w:bookmarkStart w:id="6" w:name="status-quo"/>
       <w:r>
         <w:rPr/>
         <w:t>Our house has both floor heating and radiators. Additionally, a storage water heater stores and maintains 600 liters of hot drinking water for all the water outlets in the house. To provide heat to them, a log heating unit is in place which regularly has to be filled up with wood and lit on fire manually. As is custom, the heat generated from burning the wood isn’t (all) used to supply the heating circuits and storage water heater but is transferred into a buffer storage where 3000 liters of heating water are kept. The heat from this buffer is used to provide hot water to the consuming systems when the furnace isn’t burning.</w:t>
       </w:r>
-      <w:bookmarkEnd w:id="13"/>
+      <w:bookmarkEnd w:id="6"/>
     </w:p>
     <w:p>
       <w:pPr>
         <w:pStyle w:val="Heading3"/>
         <w:rPr/>
       </w:pPr>
-      <w:bookmarkStart w:id="14" w:name="key-takeaways"/>
       <w:r>
         <w:rPr/>
         <w:t>Key takeaways</w:t>
@@ -649,7 +641,6 @@
         <w:pStyle w:val="Heading4"/>
         <w:rPr/>
       </w:pPr>
-      <w:bookmarkStart w:id="15" w:name="existing-process"/>
       <w:r>
         <w:rPr/>
         <w:t>Existing process</w:t>
@@ -674,7 +665,7 @@
         <w:rPr/>
         <w:t>Often times a gut feeling results in him checking the dashboard to see the current values. In winter, all the systems are active and the main source of heat is the buffer. Since the top sensor shows the approximate maximum temperature, it is a hard limit for heating up other systems and used as the main reference to determine if firing up is necessary. In summer however, the heating circuits are disabled, so only the drinking water is relevant and used as reference directly. The thresholds he uses to determine the need for firing up are as follows:</w:t>
         <w:br/>
-        <w:t>If the reference temperature (buffer max or drinking water) is above 40 °C, no action is necessary.</w:t>
+        <w:t>If the reference temperature (buffer maximum or drinking water) is above 40 °C, no action is necessary.</w:t>
         <w:br/>
         <w:t>If it is below 30 °C, it’s certainly necessary to fire up, otherwise the house will cool quickly and no more warm showers are possible.</w:t>
         <w:br/>
@@ -686,19 +677,18 @@
         <w:pStyle w:val="TextBody"/>
         <w:rPr/>
       </w:pPr>
-      <w:bookmarkStart w:id="16" w:name="existing-process"/>
-      <w:r>
-        <w:rPr/>
-        <w:t>These thresholds alongside with a prediction can be used to recommend an optimal time to fire up the furnace. Still, a more detailed view showing buffer max and drinking water should be available to assist manual decision-making with respect to the factors for which there is no data available.</w:t>
-      </w:r>
-      <w:bookmarkEnd w:id="16"/>
+      <w:bookmarkStart w:id="7" w:name="existing-process"/>
+      <w:r>
+        <w:rPr/>
+        <w:t>These thresholds alongside with a prediction can be used to recommend an optimal time to fire up the furnace. Still, a more detailed view showing buffer maximum and drinking water should be available to assist manual decision-making with respect to the factors for which there is no data available.</w:t>
+      </w:r>
+      <w:bookmarkEnd w:id="7"/>
     </w:p>
     <w:p>
       <w:pPr>
         <w:pStyle w:val="Heading4"/>
         <w:rPr/>
       </w:pPr>
-      <w:bookmarkStart w:id="17" w:name="Xaa560c1e16160688ef75094592a2e9c77f95d05"/>
       <w:r>
         <w:rPr/>
         <w:t>Unknown temperature distribution in buffer</w:t>
@@ -713,7 +703,7 @@
         <w:rPr/>
         <w:t>For heating up other systems, hot water is taken from the top of the buffer (flow), pushed through the heating circuits and returned into the bottom of the buffer (return). When heating up the floor heating and the radiators, a lot of heat is lost, and the return is much colder than the flow leading to a low temperature at the bottom of the buffer where the bottom sensor is. This can lead to negative spikes in buffer min before the water mixes and layers again. On the other hand, when the water goes around the storage water heater to heat the water inside, it doesn’t lose nearly as much energy and the return is often warmer than the water previously at the bottom of the buffer. Respectively, this causes positive spikes in buffer min that correlate with an increase in the drinking water temperature.</w:t>
         <w:br/>
-        <w:t>Because of these processes happening at different intervals, it’s very hard to determine whether the majority of the water in the buffer is closer to the warmest, or closer to the lowest temperature. When buffer max and buffer min are substantially different, an inspection of the analog hardware sensors spread across the buffer may be necessary to determine the best course of action, especially when the upper threshold has already been crossed.</w:t>
+        <w:t>Because of these processes happening at different intervals, it’s very hard to determine whether the majority of the water in the buffer is closer to the warmest, or closer to the lowest temperature. When buffer maximum and buffer minimum are substantially different, an inspection of the analog hardware sensors spread across the buffer may be necessary to determine the best course of action, especially when the upper threshold has already been crossed.</w:t>
       </w:r>
     </w:p>
     <w:p>
@@ -721,16 +711,16 @@
         <w:pStyle w:val="TextBody"/>
         <w:rPr/>
       </w:pPr>
-      <w:bookmarkStart w:id="18" w:name="target-audience"/>
-      <w:bookmarkStart w:id="19" w:name="key-takeaways"/>
-      <w:bookmarkStart w:id="20" w:name="Xaa560c1e16160688ef75094592a2e9c77f95d05"/>
-      <w:r>
-        <w:rPr/>
-        <w:t>On the dashboard, there should be an option to show the buffer min for a rough estimation on the stored energy in the buffer. Due to the unknown distribution, this is verbose and often optional information, which requires good knowledge of the system, and should be represented as such.</w:t>
-      </w:r>
-      <w:bookmarkEnd w:id="18"/>
-      <w:bookmarkEnd w:id="19"/>
-      <w:bookmarkEnd w:id="20"/>
+      <w:bookmarkStart w:id="8" w:name="target-audience"/>
+      <w:bookmarkStart w:id="9" w:name="key-takeaways"/>
+      <w:bookmarkStart w:id="10" w:name="Xaa560c1e16160688ef75094592a2e9c77f95d05"/>
+      <w:r>
+        <w:rPr/>
+        <w:t>On the dashboard, there should be an option to show the buffer minimum and average for a rough estimation on the stored energy in the buffer. Due to the unknown distribution, this is verbose and often optional information, which requires good knowledge of the system, and should be represented as such.</w:t>
+      </w:r>
+      <w:bookmarkEnd w:id="8"/>
+      <w:bookmarkEnd w:id="9"/>
+      <w:bookmarkEnd w:id="10"/>
       <w:r>
         <w:br w:type="page"/>
       </w:r>
@@ -740,7 +730,6 @@
         <w:pStyle w:val="Heading2"/>
         <w:rPr/>
       </w:pPr>
-      <w:bookmarkStart w:id="21" w:name="visualization-breakdown"/>
       <w:r>
         <w:rPr/>
         <w:t>Visualization breakdown</w:t>
@@ -763,7 +752,6 @@
         <w:pStyle w:val="Heading3"/>
         <w:rPr/>
       </w:pPr>
-      <w:bookmarkStart w:id="22" w:name="recommendation-phrase"/>
       <w:r>
         <w:rPr/>
         <w:t>Recommendation phrase</w:t>
@@ -774,21 +762,22 @@
         <w:pStyle w:val="FirstParagraph"/>
         <w:rPr/>
       </w:pPr>
-      <w:bookmarkStart w:id="23" w:name="recommendation-phrase"/>
+      <w:bookmarkStart w:id="11" w:name="recommendation-phrase"/>
       <w:r>
         <w:rPr/>
         <w:t>The recommendation phrase aims to give a clear and direct statement on the recommended action in the near future, including the reason for it.</w:t>
         <w:br/>
         <w:t>This distills the relevant information into a single sentence removing the need to always consult a visualization.</w:t>
-      </w:r>
-      <w:bookmarkEnd w:id="23"/>
+        <w:br/>
+        <w:t>As discussed, in winter the buffer maximum is used and in summer the drinking water.</w:t>
+      </w:r>
+      <w:bookmarkEnd w:id="11"/>
     </w:p>
     <w:p>
       <w:pPr>
         <w:pStyle w:val="Heading3"/>
         <w:rPr/>
       </w:pPr>
-      <w:bookmarkStart w:id="24" w:name="temperature-charts"/>
       <w:r>
         <w:rPr/>
         <w:t>Temperature charts</w:t>
@@ -811,7 +800,7 @@
       </w:pPr>
       <w:r>
         <w:rPr/>
-        <w:t>A line was used to plot the time series data as a progression of a data point over time. In the case of this dashboard, the shape of the line is rather simple, especially for the two main values “buffer max” and “drinking water” within the default period. This allows the user to quickly pick up trends visually and find the highest and lowest temperatures, which are all important factors in deciding whether firing up is necessary. Thanks to human’s strength in interpreting position and slope encodings, a chart like this can be interpreted quickly and accurately.</w:t>
+        <w:t>A line was used to plot the time series data as a progression of a data point over time. In the case of this dashboard, the shape of the line is rather simple, especially for the two main values “buffer maximum” and “drinking water” within the default period. This allows the user to quickly pick up trends visually and find the highest and lowest temperatures, which are all important factors in deciding whether firing up is necessary. Thanks to human’s strength in interpreting position and slope encodings, a chart like this can be interpreted quickly and accurately.</w:t>
       </w:r>
     </w:p>
     <w:p>
@@ -845,7 +834,7 @@
       </w:pPr>
       <w:r>
         <w:rPr/>
-        <w:t>On the buffer chart a total of three lines are available to display with two of them being hidden by default (click to show), as represented by the less opaque legend entry. Although not directly next to the lines, the items in the legend follow the logical sort order descending and also represent the relative positions of the respective lines (max &gt; avg &gt; min).</w:t>
+        <w:t>On the buffer chart a total of three lines are available to display with two of them being hidden by default (click to show), as represented by the less opaque legend entry. Although not directly next to the lines, the items in the legend follow the logical sort order descending and also represent the relative positions of the respective lines (maximum &gt; average &gt; minimum).</w:t>
       </w:r>
     </w:p>
     <w:p>
@@ -893,7 +882,6 @@
         <w:pStyle w:val="Heading4"/>
         <w:rPr/>
       </w:pPr>
-      <w:bookmarkStart w:id="25" w:name="colors"/>
       <w:r>
         <w:rPr/>
         <w:t>Colors</w:t>
@@ -906,7 +894,7 @@
       </w:pPr>
       <w:r>
         <w:rPr/>
-        <w:t>The colors used in the charts have semantic meaning. For higher temperatures (buffer max) a warm color was used, while a cold color was used for lower temperatures (buffer min). For the drinking water a color associated with water, blue, was used.</w:t>
+        <w:t>The colors used in the charts have semantic meaning. For higher temperatures (buffer maximum) a warm color was used, while a cold color was used for lower temperatures (buffer minimum). For the drinking water a color associated with water, blue, was used.</w:t>
       </w:r>
     </w:p>
     <w:p>
@@ -1480,16 +1468,16 @@
         <w:pStyle w:val="TextBody"/>
         <w:rPr/>
       </w:pPr>
-      <w:bookmarkStart w:id="26" w:name="visualization-breakdown"/>
-      <w:bookmarkStart w:id="27" w:name="temperature-charts"/>
-      <w:bookmarkStart w:id="28" w:name="colors"/>
+      <w:bookmarkStart w:id="12" w:name="visualization-breakdown"/>
+      <w:bookmarkStart w:id="13" w:name="temperature-charts"/>
+      <w:bookmarkStart w:id="14" w:name="colors"/>
       <w:r>
         <w:rPr/>
         <w:t>If all else fails, the consistent order of the lines both in the chart and the legend, the meaningful names and hover-labels of them, as well as the ability to show and hide a particular line, allow even users with complete color blindness to interpret the chart.</w:t>
       </w:r>
-      <w:bookmarkEnd w:id="26"/>
-      <w:bookmarkEnd w:id="27"/>
-      <w:bookmarkEnd w:id="28"/>
+      <w:bookmarkEnd w:id="12"/>
+      <w:bookmarkEnd w:id="13"/>
+      <w:bookmarkEnd w:id="14"/>
       <w:r>
         <w:br w:type="page"/>
       </w:r>
@@ -1499,7 +1487,6 @@
         <w:pStyle w:val="Heading2"/>
         <w:rPr/>
       </w:pPr>
-      <w:bookmarkStart w:id="29" w:name="tools-and-libraries"/>
       <w:r>
         <w:rPr/>
         <w:t>Tools and libraries</w:t>
@@ -1510,7 +1497,6 @@
         <w:pStyle w:val="Heading3"/>
         <w:rPr/>
       </w:pPr>
-      <w:bookmarkStart w:id="30" w:name="streamlit"/>
       <w:r>
         <w:rPr/>
         <w:t>Streamlit</w:t>
@@ -1521,21 +1507,20 @@
         <w:pStyle w:val="FirstParagraph"/>
         <w:rPr/>
       </w:pPr>
-      <w:bookmarkStart w:id="31" w:name="streamlit"/>
+      <w:bookmarkStart w:id="15" w:name="streamlit"/>
       <w:r>
         <w:rPr/>
         <w:t>Streamlit is advertised as a framework to create data apps quickly and simply. Unlike a data story, this dashboard does not rely on extensive customization on the layout layer, which a more complex and low-level framework like Dash would allow.</w:t>
         <w:br/>
         <w:t>Since I had no previous experience or knowledge about Streamlit or Dash, I decided to stick with the simpler but less customizable option without regrets.</w:t>
       </w:r>
-      <w:bookmarkEnd w:id="31"/>
+      <w:bookmarkEnd w:id="15"/>
     </w:p>
     <w:p>
       <w:pPr>
         <w:pStyle w:val="Heading3"/>
         <w:rPr/>
       </w:pPr>
-      <w:bookmarkStart w:id="32" w:name="plotly"/>
       <w:r>
         <w:rPr/>
         <w:t>Plotly</w:t>
@@ -1546,21 +1531,20 @@
         <w:pStyle w:val="FirstParagraph"/>
         <w:rPr/>
       </w:pPr>
-      <w:bookmarkStart w:id="33" w:name="tools-and-libraries"/>
-      <w:bookmarkStart w:id="34" w:name="plotly"/>
+      <w:bookmarkStart w:id="16" w:name="tools-and-libraries"/>
+      <w:bookmarkStart w:id="17" w:name="plotly"/>
       <w:r>
         <w:rPr/>
         <w:t>Plotly is a powerful charting library for creating interactive visualizations using JavaScript. Thanks to its good Python bindings and great integration into Streamlit, it was a strong contender from the beginning. With its interactivity it beat out the known framework Matplotlib, and with its popularity and appearance in the module it beat out other options like Altair, Vega-lite and Bokeh.</w:t>
       </w:r>
-      <w:bookmarkEnd w:id="33"/>
-      <w:bookmarkEnd w:id="34"/>
+      <w:bookmarkEnd w:id="16"/>
+      <w:bookmarkEnd w:id="17"/>
     </w:p>
     <w:p>
       <w:pPr>
         <w:pStyle w:val="Heading2"/>
         <w:rPr/>
       </w:pPr>
-      <w:bookmarkStart w:id="35" w:name="sources"/>
       <w:r>
         <w:rPr/>
         <w:t>Sources</w:t>
@@ -1571,7 +1555,7 @@
         <w:pStyle w:val="Compact"/>
         <w:numPr>
           <w:ilvl w:val="0"/>
-          <w:numId w:val="18"/>
+          <w:numId w:val="43"/>
         </w:numPr>
         <w:rPr/>
       </w:pPr>
@@ -1589,7 +1573,7 @@
         <w:pStyle w:val="Compact"/>
         <w:numPr>
           <w:ilvl w:val="0"/>
-          <w:numId w:val="19"/>
+          <w:numId w:val="44"/>
         </w:numPr>
         <w:rPr/>
       </w:pPr>
@@ -1607,7 +1591,7 @@
         <w:pStyle w:val="Compact"/>
         <w:numPr>
           <w:ilvl w:val="0"/>
-          <w:numId w:val="20"/>
+          <w:numId w:val="45"/>
         </w:numPr>
         <w:rPr/>
       </w:pPr>
@@ -1625,7 +1609,7 @@
         <w:pStyle w:val="Compact"/>
         <w:numPr>
           <w:ilvl w:val="0"/>
-          <w:numId w:val="21"/>
+          <w:numId w:val="46"/>
         </w:numPr>
         <w:rPr/>
       </w:pPr>
@@ -1643,7 +1627,7 @@
         <w:pStyle w:val="Compact"/>
         <w:numPr>
           <w:ilvl w:val="0"/>
-          <w:numId w:val="22"/>
+          <w:numId w:val="47"/>
         </w:numPr>
         <w:rPr/>
       </w:pPr>
@@ -1661,14 +1645,14 @@
         <w:pStyle w:val="Compact"/>
         <w:numPr>
           <w:ilvl w:val="0"/>
-          <w:numId w:val="23"/>
+          <w:numId w:val="48"/>
         </w:numPr>
         <w:spacing w:before="36" w:after="36"/>
         <w:rPr/>
       </w:pPr>
       <w:hyperlink r:id="rId18">
-        <w:bookmarkStart w:id="36" w:name="dviz-hslu-hs22---joel-l."/>
-        <w:bookmarkStart w:id="37" w:name="sources"/>
+        <w:bookmarkStart w:id="18" w:name="dviz-hslu-hs22---joel-l."/>
+        <w:bookmarkStart w:id="19" w:name="sources"/>
         <w:r>
           <w:rPr>
             <w:rStyle w:val="InternetLink"/>
@@ -1676,8 +1660,8 @@
           <w:t>Plotly</w:t>
         </w:r>
       </w:hyperlink>
-      <w:bookmarkEnd w:id="36"/>
-      <w:bookmarkEnd w:id="37"/>
+      <w:bookmarkEnd w:id="18"/>
+      <w:bookmarkEnd w:id="19"/>
     </w:p>
     <w:sectPr>
       <w:type w:val="nextPage"/>
@@ -1696,9 +1680,8 @@
 <w:numbering xmlns:w="http://schemas.openxmlformats.org/wordprocessingml/2006/main" xmlns:o="urn:schemas-microsoft-com:office:office" xmlns:r="http://schemas.openxmlformats.org/officeDocument/2006/relationships" xmlns:v="urn:schemas-microsoft-com:vml" xmlns:mc="http://schemas.openxmlformats.org/markup-compatibility/2006" xmlns:w14="http://schemas.microsoft.com/office/word/2010/wordml" mc:Ignorable="w14">
   <w:abstractNum w:abstractNumId="1">
     <w:lvl w:ilvl="0">
-      <w:start w:val="1"/>
-      <w:numFmt w:val="decimal"/>
-      <w:lvlText w:val="%1."/>
+      <w:numFmt w:val="bullet"/>
+      <w:lvlText w:val=""/>
       <w:lvlJc w:val="left"/>
       <w:pPr>
         <w:tabs>
@@ -1706,12 +1689,14 @@
         </w:tabs>
         <w:ind w:left="720" w:hanging="480"/>
       </w:pPr>
-      <w:rPr/>
+      <w:rPr>
+        <w:rFonts w:ascii="Symbol" w:hAnsi="Symbol" w:cs="Symbol" w:hint="default"/>
+      </w:rPr>
     </w:lvl>
     <w:lvl w:ilvl="1">
-      <w:start w:val="1"/>
-      <w:numFmt w:val="decimal"/>
-      <w:lvlText w:val="%2."/>
+      <w:start w:val="0"/>
+      <w:numFmt w:val="bullet"/>
+      <w:lvlText w:val=""/>
       <w:lvlJc w:val="left"/>
       <w:pPr>
         <w:tabs>
@@ -1719,12 +1704,14 @@
         </w:tabs>
         <w:ind w:left="1440" w:hanging="480"/>
       </w:pPr>
-      <w:rPr/>
+      <w:rPr>
+        <w:rFonts w:ascii="Symbol" w:hAnsi="Symbol" w:cs="Symbol" w:hint="default"/>
+      </w:rPr>
     </w:lvl>
     <w:lvl w:ilvl="2">
-      <w:start w:val="1"/>
-      <w:numFmt w:val="decimal"/>
-      <w:lvlText w:val="%3."/>
+      <w:start w:val="0"/>
+      <w:numFmt w:val="bullet"/>
+      <w:lvlText w:val=""/>
       <w:lvlJc w:val="left"/>
       <w:pPr>
         <w:tabs>
@@ -1732,12 +1719,14 @@
         </w:tabs>
         <w:ind w:left="2160" w:hanging="480"/>
       </w:pPr>
-      <w:rPr/>
+      <w:rPr>
+        <w:rFonts w:ascii="Symbol" w:hAnsi="Symbol" w:cs="Symbol" w:hint="default"/>
+      </w:rPr>
     </w:lvl>
     <w:lvl w:ilvl="3">
-      <w:start w:val="1"/>
-      <w:numFmt w:val="decimal"/>
-      <w:lvlText w:val="%4."/>
+      <w:start w:val="0"/>
+      <w:numFmt w:val="bullet"/>
+      <w:lvlText w:val=""/>
       <w:lvlJc w:val="left"/>
       <w:pPr>
         <w:tabs>
@@ -1745,12 +1734,14 @@
         </w:tabs>
         <w:ind w:left="2880" w:hanging="480"/>
       </w:pPr>
-      <w:rPr/>
+      <w:rPr>
+        <w:rFonts w:ascii="Symbol" w:hAnsi="Symbol" w:cs="Symbol" w:hint="default"/>
+      </w:rPr>
     </w:lvl>
     <w:lvl w:ilvl="4">
-      <w:start w:val="1"/>
-      <w:numFmt w:val="decimal"/>
-      <w:lvlText w:val="%5."/>
+      <w:start w:val="0"/>
+      <w:numFmt w:val="bullet"/>
+      <w:lvlText w:val=""/>
       <w:lvlJc w:val="left"/>
       <w:pPr>
         <w:tabs>
@@ -1758,12 +1749,14 @@
         </w:tabs>
         <w:ind w:left="3600" w:hanging="480"/>
       </w:pPr>
-      <w:rPr/>
+      <w:rPr>
+        <w:rFonts w:ascii="Symbol" w:hAnsi="Symbol" w:cs="Symbol" w:hint="default"/>
+      </w:rPr>
     </w:lvl>
     <w:lvl w:ilvl="5">
-      <w:start w:val="1"/>
-      <w:numFmt w:val="decimal"/>
-      <w:lvlText w:val="%6."/>
+      <w:start w:val="0"/>
+      <w:numFmt w:val="bullet"/>
+      <w:lvlText w:val=""/>
       <w:lvlJc w:val="left"/>
       <w:pPr>
         <w:tabs>
@@ -1771,12 +1764,14 @@
         </w:tabs>
         <w:ind w:left="4320" w:hanging="480"/>
       </w:pPr>
-      <w:rPr/>
+      <w:rPr>
+        <w:rFonts w:ascii="Symbol" w:hAnsi="Symbol" w:cs="Symbol" w:hint="default"/>
+      </w:rPr>
     </w:lvl>
     <w:lvl w:ilvl="6">
-      <w:start w:val="1"/>
-      <w:numFmt w:val="decimal"/>
-      <w:lvlText w:val="%7."/>
+      <w:start w:val="0"/>
+      <w:numFmt w:val="bullet"/>
+      <w:lvlText w:val=""/>
       <w:lvlJc w:val="left"/>
       <w:pPr>
         <w:tabs>
@@ -1784,12 +1779,14 @@
         </w:tabs>
         <w:ind w:left="5040" w:hanging="480"/>
       </w:pPr>
-      <w:rPr/>
+      <w:rPr>
+        <w:rFonts w:ascii="Symbol" w:hAnsi="Symbol" w:cs="Symbol" w:hint="default"/>
+      </w:rPr>
     </w:lvl>
     <w:lvl w:ilvl="7">
-      <w:start w:val="1"/>
-      <w:numFmt w:val="decimal"/>
-      <w:lvlText w:val="%8."/>
+      <w:start w:val="0"/>
+      <w:numFmt w:val="bullet"/>
+      <w:lvlText w:val=""/>
       <w:lvlJc w:val="left"/>
       <w:pPr>
         <w:tabs>
@@ -1797,12 +1794,14 @@
         </w:tabs>
         <w:ind w:left="5760" w:hanging="480"/>
       </w:pPr>
-      <w:rPr/>
+      <w:rPr>
+        <w:rFonts w:ascii="Symbol" w:hAnsi="Symbol" w:cs="Symbol" w:hint="default"/>
+      </w:rPr>
     </w:lvl>
     <w:lvl w:ilvl="8">
-      <w:start w:val="1"/>
-      <w:numFmt w:val="decimal"/>
-      <w:lvlText w:val="%9."/>
+      <w:start w:val="0"/>
+      <w:numFmt w:val="bullet"/>
+      <w:lvlText w:val=""/>
       <w:lvlJc w:val="left"/>
       <w:pPr>
         <w:tabs>
@@ -1810,7 +1809,9 @@
         </w:tabs>
         <w:ind w:left="6480" w:hanging="480"/>
       </w:pPr>
-      <w:rPr/>
+      <w:rPr>
+        <w:rFonts w:ascii="Symbol" w:hAnsi="Symbol" w:cs="Symbol" w:hint="default"/>
+      </w:rPr>
     </w:lvl>
   </w:abstractNum>
   <w:abstractNum w:abstractNumId="2">
@@ -1934,8 +1935,9 @@
   </w:abstractNum>
   <w:abstractNum w:abstractNumId="3">
     <w:lvl w:ilvl="0">
-      <w:numFmt w:val="bullet"/>
-      <w:lvlText w:val=""/>
+      <w:start w:val="1"/>
+      <w:numFmt w:val="decimal"/>
+      <w:lvlText w:val="%1."/>
       <w:lvlJc w:val="left"/>
       <w:pPr>
         <w:tabs>
@@ -1943,14 +1945,12 @@
         </w:tabs>
         <w:ind w:left="720" w:hanging="480"/>
       </w:pPr>
-      <w:rPr>
-        <w:rFonts w:ascii="Symbol" w:hAnsi="Symbol" w:cs="Symbol" w:hint="default"/>
-      </w:rPr>
+      <w:rPr/>
     </w:lvl>
     <w:lvl w:ilvl="1">
-      <w:start w:val="0"/>
-      <w:numFmt w:val="bullet"/>
-      <w:lvlText w:val=""/>
+      <w:start w:val="1"/>
+      <w:numFmt w:val="decimal"/>
+      <w:lvlText w:val="%2."/>
       <w:lvlJc w:val="left"/>
       <w:pPr>
         <w:tabs>
@@ -1958,14 +1958,12 @@
         </w:tabs>
         <w:ind w:left="1440" w:hanging="480"/>
       </w:pPr>
-      <w:rPr>
-        <w:rFonts w:ascii="Symbol" w:hAnsi="Symbol" w:cs="Symbol" w:hint="default"/>
-      </w:rPr>
+      <w:rPr/>
     </w:lvl>
     <w:lvl w:ilvl="2">
-      <w:start w:val="0"/>
-      <w:numFmt w:val="bullet"/>
-      <w:lvlText w:val=""/>
+      <w:start w:val="1"/>
+      <w:numFmt w:val="decimal"/>
+      <w:lvlText w:val="%3."/>
       <w:lvlJc w:val="left"/>
       <w:pPr>
         <w:tabs>
@@ -1973,14 +1971,12 @@
         </w:tabs>
         <w:ind w:left="2160" w:hanging="480"/>
       </w:pPr>
-      <w:rPr>
-        <w:rFonts w:ascii="Symbol" w:hAnsi="Symbol" w:cs="Symbol" w:hint="default"/>
-      </w:rPr>
+      <w:rPr/>
     </w:lvl>
     <w:lvl w:ilvl="3">
-      <w:start w:val="0"/>
-      <w:numFmt w:val="bullet"/>
-      <w:lvlText w:val=""/>
+      <w:start w:val="1"/>
+      <w:numFmt w:val="decimal"/>
+      <w:lvlText w:val="%4."/>
       <w:lvlJc w:val="left"/>
       <w:pPr>
         <w:tabs>
@@ -1988,14 +1984,12 @@
         </w:tabs>
         <w:ind w:left="2880" w:hanging="480"/>
       </w:pPr>
-      <w:rPr>
-        <w:rFonts w:ascii="Symbol" w:hAnsi="Symbol" w:cs="Symbol" w:hint="default"/>
-      </w:rPr>
+      <w:rPr/>
     </w:lvl>
     <w:lvl w:ilvl="4">
-      <w:start w:val="0"/>
-      <w:numFmt w:val="bullet"/>
-      <w:lvlText w:val=""/>
+      <w:start w:val="1"/>
+      <w:numFmt w:val="decimal"/>
+      <w:lvlText w:val="%5."/>
       <w:lvlJc w:val="left"/>
       <w:pPr>
         <w:tabs>
@@ -2003,14 +1997,12 @@
         </w:tabs>
         <w:ind w:left="3600" w:hanging="480"/>
       </w:pPr>
-      <w:rPr>
-        <w:rFonts w:ascii="Symbol" w:hAnsi="Symbol" w:cs="Symbol" w:hint="default"/>
-      </w:rPr>
+      <w:rPr/>
     </w:lvl>
     <w:lvl w:ilvl="5">
-      <w:start w:val="0"/>
-      <w:numFmt w:val="bullet"/>
-      <w:lvlText w:val=""/>
+      <w:start w:val="1"/>
+      <w:numFmt w:val="decimal"/>
+      <w:lvlText w:val="%6."/>
       <w:lvlJc w:val="left"/>
       <w:pPr>
         <w:tabs>
@@ -2018,14 +2010,12 @@
         </w:tabs>
         <w:ind w:left="4320" w:hanging="480"/>
       </w:pPr>
-      <w:rPr>
-        <w:rFonts w:ascii="Symbol" w:hAnsi="Symbol" w:cs="Symbol" w:hint="default"/>
-      </w:rPr>
+      <w:rPr/>
     </w:lvl>
     <w:lvl w:ilvl="6">
-      <w:start w:val="0"/>
-      <w:numFmt w:val="bullet"/>
-      <w:lvlText w:val=""/>
+      <w:start w:val="1"/>
+      <w:numFmt w:val="decimal"/>
+      <w:lvlText w:val="%7."/>
       <w:lvlJc w:val="left"/>
       <w:pPr>
         <w:tabs>
@@ -2033,14 +2023,12 @@
         </w:tabs>
         <w:ind w:left="5040" w:hanging="480"/>
       </w:pPr>
-      <w:rPr>
-        <w:rFonts w:ascii="Symbol" w:hAnsi="Symbol" w:cs="Symbol" w:hint="default"/>
-      </w:rPr>
+      <w:rPr/>
     </w:lvl>
     <w:lvl w:ilvl="7">
-      <w:start w:val="0"/>
-      <w:numFmt w:val="bullet"/>
-      <w:lvlText w:val=""/>
+      <w:start w:val="1"/>
+      <w:numFmt w:val="decimal"/>
+      <w:lvlText w:val="%8."/>
       <w:lvlJc w:val="left"/>
       <w:pPr>
         <w:tabs>
@@ -2048,14 +2036,12 @@
         </w:tabs>
         <w:ind w:left="5760" w:hanging="480"/>
       </w:pPr>
-      <w:rPr>
-        <w:rFonts w:ascii="Symbol" w:hAnsi="Symbol" w:cs="Symbol" w:hint="default"/>
-      </w:rPr>
+      <w:rPr/>
     </w:lvl>
     <w:lvl w:ilvl="8">
-      <w:start w:val="0"/>
-      <w:numFmt w:val="bullet"/>
-      <w:lvlText w:val=""/>
+      <w:start w:val="1"/>
+      <w:numFmt w:val="decimal"/>
+      <w:lvlText w:val="%9."/>
       <w:lvlJc w:val="left"/>
       <w:pPr>
         <w:tabs>
@@ -2063,15 +2049,14 @@
         </w:tabs>
         <w:ind w:left="6480" w:hanging="480"/>
       </w:pPr>
-      <w:rPr>
-        <w:rFonts w:ascii="Symbol" w:hAnsi="Symbol" w:cs="Symbol" w:hint="default"/>
-      </w:rPr>
+      <w:rPr/>
     </w:lvl>
   </w:abstractNum>
   <w:abstractNum w:abstractNumId="4">
     <w:lvl w:ilvl="0">
-      <w:numFmt w:val="bullet"/>
-      <w:lvlText w:val=""/>
+      <w:start w:val="1"/>
+      <w:numFmt w:val="decimal"/>
+      <w:lvlText w:val="%1."/>
       <w:lvlJc w:val="left"/>
       <w:pPr>
         <w:tabs>
@@ -2079,14 +2064,12 @@
         </w:tabs>
         <w:ind w:left="720" w:hanging="480"/>
       </w:pPr>
-      <w:rPr>
-        <w:rFonts w:ascii="Symbol" w:hAnsi="Symbol" w:cs="Symbol" w:hint="default"/>
-      </w:rPr>
+      <w:rPr/>
     </w:lvl>
     <w:lvl w:ilvl="1">
-      <w:start w:val="0"/>
-      <w:numFmt w:val="bullet"/>
-      <w:lvlText w:val=""/>
+      <w:start w:val="1"/>
+      <w:numFmt w:val="decimal"/>
+      <w:lvlText w:val="%2."/>
       <w:lvlJc w:val="left"/>
       <w:pPr>
         <w:tabs>
@@ -2094,14 +2077,12 @@
         </w:tabs>
         <w:ind w:left="1440" w:hanging="480"/>
       </w:pPr>
-      <w:rPr>
-        <w:rFonts w:ascii="Symbol" w:hAnsi="Symbol" w:cs="Symbol" w:hint="default"/>
-      </w:rPr>
+      <w:rPr/>
     </w:lvl>
     <w:lvl w:ilvl="2">
-      <w:start w:val="0"/>
-      <w:numFmt w:val="bullet"/>
-      <w:lvlText w:val=""/>
+      <w:start w:val="1"/>
+      <w:numFmt w:val="decimal"/>
+      <w:lvlText w:val="%3."/>
       <w:lvlJc w:val="left"/>
       <w:pPr>
         <w:tabs>
@@ -2109,14 +2090,12 @@
         </w:tabs>
         <w:ind w:left="2160" w:hanging="480"/>
       </w:pPr>
-      <w:rPr>
-        <w:rFonts w:ascii="Symbol" w:hAnsi="Symbol" w:cs="Symbol" w:hint="default"/>
-      </w:rPr>
+      <w:rPr/>
     </w:lvl>
     <w:lvl w:ilvl="3">
-      <w:start w:val="0"/>
-      <w:numFmt w:val="bullet"/>
-      <w:lvlText w:val=""/>
+      <w:start w:val="1"/>
+      <w:numFmt w:val="decimal"/>
+      <w:lvlText w:val="%4."/>
       <w:lvlJc w:val="left"/>
       <w:pPr>
         <w:tabs>
@@ -2124,14 +2103,12 @@
         </w:tabs>
         <w:ind w:left="2880" w:hanging="480"/>
       </w:pPr>
-      <w:rPr>
-        <w:rFonts w:ascii="Symbol" w:hAnsi="Symbol" w:cs="Symbol" w:hint="default"/>
-      </w:rPr>
+      <w:rPr/>
     </w:lvl>
     <w:lvl w:ilvl="4">
-      <w:start w:val="0"/>
-      <w:numFmt w:val="bullet"/>
-      <w:lvlText w:val=""/>
+      <w:start w:val="1"/>
+      <w:numFmt w:val="decimal"/>
+      <w:lvlText w:val="%5."/>
       <w:lvlJc w:val="left"/>
       <w:pPr>
         <w:tabs>
@@ -2139,14 +2116,12 @@
         </w:tabs>
         <w:ind w:left="3600" w:hanging="480"/>
       </w:pPr>
-      <w:rPr>
-        <w:rFonts w:ascii="Symbol" w:hAnsi="Symbol" w:cs="Symbol" w:hint="default"/>
-      </w:rPr>
+      <w:rPr/>
     </w:lvl>
     <w:lvl w:ilvl="5">
-      <w:start w:val="0"/>
-      <w:numFmt w:val="bullet"/>
-      <w:lvlText w:val=""/>
+      <w:start w:val="1"/>
+      <w:numFmt w:val="decimal"/>
+      <w:lvlText w:val="%6."/>
       <w:lvlJc w:val="left"/>
       <w:pPr>
         <w:tabs>
@@ -2154,14 +2129,12 @@
         </w:tabs>
         <w:ind w:left="4320" w:hanging="480"/>
       </w:pPr>
-      <w:rPr>
-        <w:rFonts w:ascii="Symbol" w:hAnsi="Symbol" w:cs="Symbol" w:hint="default"/>
-      </w:rPr>
+      <w:rPr/>
     </w:lvl>
     <w:lvl w:ilvl="6">
-      <w:start w:val="0"/>
-      <w:numFmt w:val="bullet"/>
-      <w:lvlText w:val=""/>
+      <w:start w:val="1"/>
+      <w:numFmt w:val="decimal"/>
+      <w:lvlText w:val="%7."/>
       <w:lvlJc w:val="left"/>
       <w:pPr>
         <w:tabs>
@@ -2169,14 +2142,12 @@
         </w:tabs>
         <w:ind w:left="5040" w:hanging="480"/>
       </w:pPr>
-      <w:rPr>
-        <w:rFonts w:ascii="Symbol" w:hAnsi="Symbol" w:cs="Symbol" w:hint="default"/>
-      </w:rPr>
+      <w:rPr/>
     </w:lvl>
     <w:lvl w:ilvl="7">
-      <w:start w:val="0"/>
-      <w:numFmt w:val="bullet"/>
-      <w:lvlText w:val=""/>
+      <w:start w:val="1"/>
+      <w:numFmt w:val="decimal"/>
+      <w:lvlText w:val="%8."/>
       <w:lvlJc w:val="left"/>
       <w:pPr>
         <w:tabs>
@@ -2184,14 +2155,12 @@
         </w:tabs>
         <w:ind w:left="5760" w:hanging="480"/>
       </w:pPr>
-      <w:rPr>
-        <w:rFonts w:ascii="Symbol" w:hAnsi="Symbol" w:cs="Symbol" w:hint="default"/>
-      </w:rPr>
+      <w:rPr/>
     </w:lvl>
     <w:lvl w:ilvl="8">
-      <w:start w:val="0"/>
-      <w:numFmt w:val="bullet"/>
-      <w:lvlText w:val=""/>
+      <w:start w:val="1"/>
+      <w:numFmt w:val="decimal"/>
+      <w:lvlText w:val="%9."/>
       <w:lvlJc w:val="left"/>
       <w:pPr>
         <w:tabs>
@@ -2199,15 +2168,14 @@
         </w:tabs>
         <w:ind w:left="6480" w:hanging="480"/>
       </w:pPr>
-      <w:rPr>
-        <w:rFonts w:ascii="Symbol" w:hAnsi="Symbol" w:cs="Symbol" w:hint="default"/>
-      </w:rPr>
+      <w:rPr/>
     </w:lvl>
   </w:abstractNum>
   <w:abstractNum w:abstractNumId="5">
     <w:lvl w:ilvl="0">
-      <w:numFmt w:val="bullet"/>
-      <w:lvlText w:val=""/>
+      <w:start w:val="1"/>
+      <w:numFmt w:val="decimal"/>
+      <w:lvlText w:val="%1."/>
       <w:lvlJc w:val="left"/>
       <w:pPr>
         <w:tabs>
@@ -2215,14 +2183,12 @@
         </w:tabs>
         <w:ind w:left="720" w:hanging="480"/>
       </w:pPr>
-      <w:rPr>
-        <w:rFonts w:ascii="Symbol" w:hAnsi="Symbol" w:cs="Symbol" w:hint="default"/>
-      </w:rPr>
+      <w:rPr/>
     </w:lvl>
     <w:lvl w:ilvl="1">
-      <w:start w:val="0"/>
-      <w:numFmt w:val="bullet"/>
-      <w:lvlText w:val=""/>
+      <w:start w:val="1"/>
+      <w:numFmt w:val="decimal"/>
+      <w:lvlText w:val="%2."/>
       <w:lvlJc w:val="left"/>
       <w:pPr>
         <w:tabs>
@@ -2230,14 +2196,12 @@
         </w:tabs>
         <w:ind w:left="1440" w:hanging="480"/>
       </w:pPr>
-      <w:rPr>
-        <w:rFonts w:ascii="Symbol" w:hAnsi="Symbol" w:cs="Symbol" w:hint="default"/>
-      </w:rPr>
+      <w:rPr/>
     </w:lvl>
     <w:lvl w:ilvl="2">
-      <w:start w:val="0"/>
-      <w:numFmt w:val="bullet"/>
-      <w:lvlText w:val=""/>
+      <w:start w:val="1"/>
+      <w:numFmt w:val="decimal"/>
+      <w:lvlText w:val="%3."/>
       <w:lvlJc w:val="left"/>
       <w:pPr>
         <w:tabs>
@@ -2245,14 +2209,12 @@
         </w:tabs>
         <w:ind w:left="2160" w:hanging="480"/>
       </w:pPr>
-      <w:rPr>
-        <w:rFonts w:ascii="Symbol" w:hAnsi="Symbol" w:cs="Symbol" w:hint="default"/>
-      </w:rPr>
+      <w:rPr/>
     </w:lvl>
     <w:lvl w:ilvl="3">
-      <w:start w:val="0"/>
-      <w:numFmt w:val="bullet"/>
-      <w:lvlText w:val=""/>
+      <w:start w:val="1"/>
+      <w:numFmt w:val="decimal"/>
+      <w:lvlText w:val="%4."/>
       <w:lvlJc w:val="left"/>
       <w:pPr>
         <w:tabs>
@@ -2260,14 +2222,12 @@
         </w:tabs>
         <w:ind w:left="2880" w:hanging="480"/>
       </w:pPr>
-      <w:rPr>
-        <w:rFonts w:ascii="Symbol" w:hAnsi="Symbol" w:cs="Symbol" w:hint="default"/>
-      </w:rPr>
+      <w:rPr/>
     </w:lvl>
     <w:lvl w:ilvl="4">
-      <w:start w:val="0"/>
-      <w:numFmt w:val="bullet"/>
-      <w:lvlText w:val=""/>
+      <w:start w:val="1"/>
+      <w:numFmt w:val="decimal"/>
+      <w:lvlText w:val="%5."/>
       <w:lvlJc w:val="left"/>
       <w:pPr>
         <w:tabs>
@@ -2275,14 +2235,12 @@
         </w:tabs>
         <w:ind w:left="3600" w:hanging="480"/>
       </w:pPr>
-      <w:rPr>
-        <w:rFonts w:ascii="Symbol" w:hAnsi="Symbol" w:cs="Symbol" w:hint="default"/>
-      </w:rPr>
+      <w:rPr/>
     </w:lvl>
     <w:lvl w:ilvl="5">
-      <w:start w:val="0"/>
-      <w:numFmt w:val="bullet"/>
-      <w:lvlText w:val=""/>
+      <w:start w:val="1"/>
+      <w:numFmt w:val="decimal"/>
+      <w:lvlText w:val="%6."/>
       <w:lvlJc w:val="left"/>
       <w:pPr>
         <w:tabs>
@@ -2290,14 +2248,12 @@
         </w:tabs>
         <w:ind w:left="4320" w:hanging="480"/>
       </w:pPr>
-      <w:rPr>
-        <w:rFonts w:ascii="Symbol" w:hAnsi="Symbol" w:cs="Symbol" w:hint="default"/>
-      </w:rPr>
+      <w:rPr/>
     </w:lvl>
     <w:lvl w:ilvl="6">
-      <w:start w:val="0"/>
-      <w:numFmt w:val="bullet"/>
-      <w:lvlText w:val=""/>
+      <w:start w:val="1"/>
+      <w:numFmt w:val="decimal"/>
+      <w:lvlText w:val="%7."/>
       <w:lvlJc w:val="left"/>
       <w:pPr>
         <w:tabs>
@@ -2305,14 +2261,12 @@
         </w:tabs>
         <w:ind w:left="5040" w:hanging="480"/>
       </w:pPr>
-      <w:rPr>
-        <w:rFonts w:ascii="Symbol" w:hAnsi="Symbol" w:cs="Symbol" w:hint="default"/>
-      </w:rPr>
+      <w:rPr/>
     </w:lvl>
     <w:lvl w:ilvl="7">
-      <w:start w:val="0"/>
-      <w:numFmt w:val="bullet"/>
-      <w:lvlText w:val=""/>
+      <w:start w:val="1"/>
+      <w:numFmt w:val="decimal"/>
+      <w:lvlText w:val="%8."/>
       <w:lvlJc w:val="left"/>
       <w:pPr>
         <w:tabs>
@@ -2320,14 +2274,12 @@
         </w:tabs>
         <w:ind w:left="5760" w:hanging="480"/>
       </w:pPr>
-      <w:rPr>
-        <w:rFonts w:ascii="Symbol" w:hAnsi="Symbol" w:cs="Symbol" w:hint="default"/>
-      </w:rPr>
+      <w:rPr/>
     </w:lvl>
     <w:lvl w:ilvl="8">
-      <w:start w:val="0"/>
-      <w:numFmt w:val="bullet"/>
-      <w:lvlText w:val=""/>
+      <w:start w:val="1"/>
+      <w:numFmt w:val="decimal"/>
+      <w:lvlText w:val="%9."/>
       <w:lvlJc w:val="left"/>
       <w:pPr>
         <w:tabs>
@@ -2335,12 +2287,2458 @@
         </w:tabs>
         <w:ind w:left="6480" w:hanging="480"/>
       </w:pPr>
-      <w:rPr>
-        <w:rFonts w:ascii="Symbol" w:hAnsi="Symbol" w:cs="Symbol" w:hint="default"/>
-      </w:rPr>
+      <w:rPr/>
     </w:lvl>
   </w:abstractNum>
   <w:abstractNum w:abstractNumId="6">
+    <w:lvl w:ilvl="0">
+      <w:start w:val="1"/>
+      <w:numFmt w:val="decimal"/>
+      <w:lvlText w:val="%1."/>
+      <w:lvlJc w:val="left"/>
+      <w:pPr>
+        <w:tabs>
+          <w:tab w:val="num" w:pos="0"/>
+        </w:tabs>
+        <w:ind w:left="720" w:hanging="480"/>
+      </w:pPr>
+      <w:rPr/>
+    </w:lvl>
+    <w:lvl w:ilvl="1">
+      <w:start w:val="1"/>
+      <w:numFmt w:val="decimal"/>
+      <w:lvlText w:val="%2."/>
+      <w:lvlJc w:val="left"/>
+      <w:pPr>
+        <w:tabs>
+          <w:tab w:val="num" w:pos="0"/>
+        </w:tabs>
+        <w:ind w:left="1440" w:hanging="480"/>
+      </w:pPr>
+      <w:rPr/>
+    </w:lvl>
+    <w:lvl w:ilvl="2">
+      <w:start w:val="1"/>
+      <w:numFmt w:val="decimal"/>
+      <w:lvlText w:val="%3."/>
+      <w:lvlJc w:val="left"/>
+      <w:pPr>
+        <w:tabs>
+          <w:tab w:val="num" w:pos="0"/>
+        </w:tabs>
+        <w:ind w:left="2160" w:hanging="480"/>
+      </w:pPr>
+      <w:rPr/>
+    </w:lvl>
+    <w:lvl w:ilvl="3">
+      <w:start w:val="1"/>
+      <w:numFmt w:val="decimal"/>
+      <w:lvlText w:val="%4."/>
+      <w:lvlJc w:val="left"/>
+      <w:pPr>
+        <w:tabs>
+          <w:tab w:val="num" w:pos="0"/>
+        </w:tabs>
+        <w:ind w:left="2880" w:hanging="480"/>
+      </w:pPr>
+      <w:rPr/>
+    </w:lvl>
+    <w:lvl w:ilvl="4">
+      <w:start w:val="1"/>
+      <w:numFmt w:val="decimal"/>
+      <w:lvlText w:val="%5."/>
+      <w:lvlJc w:val="left"/>
+      <w:pPr>
+        <w:tabs>
+          <w:tab w:val="num" w:pos="0"/>
+        </w:tabs>
+        <w:ind w:left="3600" w:hanging="480"/>
+      </w:pPr>
+      <w:rPr/>
+    </w:lvl>
+    <w:lvl w:ilvl="5">
+      <w:start w:val="1"/>
+      <w:numFmt w:val="decimal"/>
+      <w:lvlText w:val="%6."/>
+      <w:lvlJc w:val="left"/>
+      <w:pPr>
+        <w:tabs>
+          <w:tab w:val="num" w:pos="0"/>
+        </w:tabs>
+        <w:ind w:left="4320" w:hanging="480"/>
+      </w:pPr>
+      <w:rPr/>
+    </w:lvl>
+    <w:lvl w:ilvl="6">
+      <w:start w:val="1"/>
+      <w:numFmt w:val="decimal"/>
+      <w:lvlText w:val="%7."/>
+      <w:lvlJc w:val="left"/>
+      <w:pPr>
+        <w:tabs>
+          <w:tab w:val="num" w:pos="0"/>
+        </w:tabs>
+        <w:ind w:left="5040" w:hanging="480"/>
+      </w:pPr>
+      <w:rPr/>
+    </w:lvl>
+    <w:lvl w:ilvl="7">
+      <w:start w:val="1"/>
+      <w:numFmt w:val="decimal"/>
+      <w:lvlText w:val="%8."/>
+      <w:lvlJc w:val="left"/>
+      <w:pPr>
+        <w:tabs>
+          <w:tab w:val="num" w:pos="0"/>
+        </w:tabs>
+        <w:ind w:left="5760" w:hanging="480"/>
+      </w:pPr>
+      <w:rPr/>
+    </w:lvl>
+    <w:lvl w:ilvl="8">
+      <w:start w:val="1"/>
+      <w:numFmt w:val="decimal"/>
+      <w:lvlText w:val="%9."/>
+      <w:lvlJc w:val="left"/>
+      <w:pPr>
+        <w:tabs>
+          <w:tab w:val="num" w:pos="0"/>
+        </w:tabs>
+        <w:ind w:left="6480" w:hanging="480"/>
+      </w:pPr>
+      <w:rPr/>
+    </w:lvl>
+  </w:abstractNum>
+  <w:abstractNum w:abstractNumId="7">
+    <w:lvl w:ilvl="0">
+      <w:start w:val="1"/>
+      <w:numFmt w:val="decimal"/>
+      <w:lvlText w:val="%1."/>
+      <w:lvlJc w:val="left"/>
+      <w:pPr>
+        <w:tabs>
+          <w:tab w:val="num" w:pos="0"/>
+        </w:tabs>
+        <w:ind w:left="720" w:hanging="480"/>
+      </w:pPr>
+      <w:rPr/>
+    </w:lvl>
+    <w:lvl w:ilvl="1">
+      <w:start w:val="1"/>
+      <w:numFmt w:val="decimal"/>
+      <w:lvlText w:val="%2."/>
+      <w:lvlJc w:val="left"/>
+      <w:pPr>
+        <w:tabs>
+          <w:tab w:val="num" w:pos="0"/>
+        </w:tabs>
+        <w:ind w:left="1440" w:hanging="480"/>
+      </w:pPr>
+      <w:rPr/>
+    </w:lvl>
+    <w:lvl w:ilvl="2">
+      <w:start w:val="1"/>
+      <w:numFmt w:val="decimal"/>
+      <w:lvlText w:val="%3."/>
+      <w:lvlJc w:val="left"/>
+      <w:pPr>
+        <w:tabs>
+          <w:tab w:val="num" w:pos="0"/>
+        </w:tabs>
+        <w:ind w:left="2160" w:hanging="480"/>
+      </w:pPr>
+      <w:rPr/>
+    </w:lvl>
+    <w:lvl w:ilvl="3">
+      <w:start w:val="1"/>
+      <w:numFmt w:val="decimal"/>
+      <w:lvlText w:val="%4."/>
+      <w:lvlJc w:val="left"/>
+      <w:pPr>
+        <w:tabs>
+          <w:tab w:val="num" w:pos="0"/>
+        </w:tabs>
+        <w:ind w:left="2880" w:hanging="480"/>
+      </w:pPr>
+      <w:rPr/>
+    </w:lvl>
+    <w:lvl w:ilvl="4">
+      <w:start w:val="1"/>
+      <w:numFmt w:val="decimal"/>
+      <w:lvlText w:val="%5."/>
+      <w:lvlJc w:val="left"/>
+      <w:pPr>
+        <w:tabs>
+          <w:tab w:val="num" w:pos="0"/>
+        </w:tabs>
+        <w:ind w:left="3600" w:hanging="480"/>
+      </w:pPr>
+      <w:rPr/>
+    </w:lvl>
+    <w:lvl w:ilvl="5">
+      <w:start w:val="1"/>
+      <w:numFmt w:val="decimal"/>
+      <w:lvlText w:val="%6."/>
+      <w:lvlJc w:val="left"/>
+      <w:pPr>
+        <w:tabs>
+          <w:tab w:val="num" w:pos="0"/>
+        </w:tabs>
+        <w:ind w:left="4320" w:hanging="480"/>
+      </w:pPr>
+      <w:rPr/>
+    </w:lvl>
+    <w:lvl w:ilvl="6">
+      <w:start w:val="1"/>
+      <w:numFmt w:val="decimal"/>
+      <w:lvlText w:val="%7."/>
+      <w:lvlJc w:val="left"/>
+      <w:pPr>
+        <w:tabs>
+          <w:tab w:val="num" w:pos="0"/>
+        </w:tabs>
+        <w:ind w:left="5040" w:hanging="480"/>
+      </w:pPr>
+      <w:rPr/>
+    </w:lvl>
+    <w:lvl w:ilvl="7">
+      <w:start w:val="1"/>
+      <w:numFmt w:val="decimal"/>
+      <w:lvlText w:val="%8."/>
+      <w:lvlJc w:val="left"/>
+      <w:pPr>
+        <w:tabs>
+          <w:tab w:val="num" w:pos="0"/>
+        </w:tabs>
+        <w:ind w:left="5760" w:hanging="480"/>
+      </w:pPr>
+      <w:rPr/>
+    </w:lvl>
+    <w:lvl w:ilvl="8">
+      <w:start w:val="1"/>
+      <w:numFmt w:val="decimal"/>
+      <w:lvlText w:val="%9."/>
+      <w:lvlJc w:val="left"/>
+      <w:pPr>
+        <w:tabs>
+          <w:tab w:val="num" w:pos="0"/>
+        </w:tabs>
+        <w:ind w:left="6480" w:hanging="480"/>
+      </w:pPr>
+      <w:rPr/>
+    </w:lvl>
+  </w:abstractNum>
+  <w:abstractNum w:abstractNumId="8">
+    <w:lvl w:ilvl="0">
+      <w:start w:val="1"/>
+      <w:numFmt w:val="decimal"/>
+      <w:lvlText w:val="%1."/>
+      <w:lvlJc w:val="left"/>
+      <w:pPr>
+        <w:tabs>
+          <w:tab w:val="num" w:pos="0"/>
+        </w:tabs>
+        <w:ind w:left="720" w:hanging="480"/>
+      </w:pPr>
+      <w:rPr/>
+    </w:lvl>
+    <w:lvl w:ilvl="1">
+      <w:start w:val="1"/>
+      <w:numFmt w:val="decimal"/>
+      <w:lvlText w:val="%2."/>
+      <w:lvlJc w:val="left"/>
+      <w:pPr>
+        <w:tabs>
+          <w:tab w:val="num" w:pos="0"/>
+        </w:tabs>
+        <w:ind w:left="1440" w:hanging="480"/>
+      </w:pPr>
+      <w:rPr/>
+    </w:lvl>
+    <w:lvl w:ilvl="2">
+      <w:start w:val="1"/>
+      <w:numFmt w:val="decimal"/>
+      <w:lvlText w:val="%3."/>
+      <w:lvlJc w:val="left"/>
+      <w:pPr>
+        <w:tabs>
+          <w:tab w:val="num" w:pos="0"/>
+        </w:tabs>
+        <w:ind w:left="2160" w:hanging="480"/>
+      </w:pPr>
+      <w:rPr/>
+    </w:lvl>
+    <w:lvl w:ilvl="3">
+      <w:start w:val="1"/>
+      <w:numFmt w:val="decimal"/>
+      <w:lvlText w:val="%4."/>
+      <w:lvlJc w:val="left"/>
+      <w:pPr>
+        <w:tabs>
+          <w:tab w:val="num" w:pos="0"/>
+        </w:tabs>
+        <w:ind w:left="2880" w:hanging="480"/>
+      </w:pPr>
+      <w:rPr/>
+    </w:lvl>
+    <w:lvl w:ilvl="4">
+      <w:start w:val="1"/>
+      <w:numFmt w:val="decimal"/>
+      <w:lvlText w:val="%5."/>
+      <w:lvlJc w:val="left"/>
+      <w:pPr>
+        <w:tabs>
+          <w:tab w:val="num" w:pos="0"/>
+        </w:tabs>
+        <w:ind w:left="3600" w:hanging="480"/>
+      </w:pPr>
+      <w:rPr/>
+    </w:lvl>
+    <w:lvl w:ilvl="5">
+      <w:start w:val="1"/>
+      <w:numFmt w:val="decimal"/>
+      <w:lvlText w:val="%6."/>
+      <w:lvlJc w:val="left"/>
+      <w:pPr>
+        <w:tabs>
+          <w:tab w:val="num" w:pos="0"/>
+        </w:tabs>
+        <w:ind w:left="4320" w:hanging="480"/>
+      </w:pPr>
+      <w:rPr/>
+    </w:lvl>
+    <w:lvl w:ilvl="6">
+      <w:start w:val="1"/>
+      <w:numFmt w:val="decimal"/>
+      <w:lvlText w:val="%7."/>
+      <w:lvlJc w:val="left"/>
+      <w:pPr>
+        <w:tabs>
+          <w:tab w:val="num" w:pos="0"/>
+        </w:tabs>
+        <w:ind w:left="5040" w:hanging="480"/>
+      </w:pPr>
+      <w:rPr/>
+    </w:lvl>
+    <w:lvl w:ilvl="7">
+      <w:start w:val="1"/>
+      <w:numFmt w:val="decimal"/>
+      <w:lvlText w:val="%8."/>
+      <w:lvlJc w:val="left"/>
+      <w:pPr>
+        <w:tabs>
+          <w:tab w:val="num" w:pos="0"/>
+        </w:tabs>
+        <w:ind w:left="5760" w:hanging="480"/>
+      </w:pPr>
+      <w:rPr/>
+    </w:lvl>
+    <w:lvl w:ilvl="8">
+      <w:start w:val="1"/>
+      <w:numFmt w:val="decimal"/>
+      <w:lvlText w:val="%9."/>
+      <w:lvlJc w:val="left"/>
+      <w:pPr>
+        <w:tabs>
+          <w:tab w:val="num" w:pos="0"/>
+        </w:tabs>
+        <w:ind w:left="6480" w:hanging="480"/>
+      </w:pPr>
+      <w:rPr/>
+    </w:lvl>
+  </w:abstractNum>
+  <w:abstractNum w:abstractNumId="9">
+    <w:lvl w:ilvl="0">
+      <w:start w:val="1"/>
+      <w:numFmt w:val="decimal"/>
+      <w:lvlText w:val="%1."/>
+      <w:lvlJc w:val="left"/>
+      <w:pPr>
+        <w:tabs>
+          <w:tab w:val="num" w:pos="0"/>
+        </w:tabs>
+        <w:ind w:left="720" w:hanging="480"/>
+      </w:pPr>
+      <w:rPr/>
+    </w:lvl>
+    <w:lvl w:ilvl="1">
+      <w:start w:val="1"/>
+      <w:numFmt w:val="decimal"/>
+      <w:lvlText w:val="%2."/>
+      <w:lvlJc w:val="left"/>
+      <w:pPr>
+        <w:tabs>
+          <w:tab w:val="num" w:pos="0"/>
+        </w:tabs>
+        <w:ind w:left="1440" w:hanging="480"/>
+      </w:pPr>
+      <w:rPr/>
+    </w:lvl>
+    <w:lvl w:ilvl="2">
+      <w:start w:val="1"/>
+      <w:numFmt w:val="decimal"/>
+      <w:lvlText w:val="%3."/>
+      <w:lvlJc w:val="left"/>
+      <w:pPr>
+        <w:tabs>
+          <w:tab w:val="num" w:pos="0"/>
+        </w:tabs>
+        <w:ind w:left="2160" w:hanging="480"/>
+      </w:pPr>
+      <w:rPr/>
+    </w:lvl>
+    <w:lvl w:ilvl="3">
+      <w:start w:val="1"/>
+      <w:numFmt w:val="decimal"/>
+      <w:lvlText w:val="%4."/>
+      <w:lvlJc w:val="left"/>
+      <w:pPr>
+        <w:tabs>
+          <w:tab w:val="num" w:pos="0"/>
+        </w:tabs>
+        <w:ind w:left="2880" w:hanging="480"/>
+      </w:pPr>
+      <w:rPr/>
+    </w:lvl>
+    <w:lvl w:ilvl="4">
+      <w:start w:val="1"/>
+      <w:numFmt w:val="decimal"/>
+      <w:lvlText w:val="%5."/>
+      <w:lvlJc w:val="left"/>
+      <w:pPr>
+        <w:tabs>
+          <w:tab w:val="num" w:pos="0"/>
+        </w:tabs>
+        <w:ind w:left="3600" w:hanging="480"/>
+      </w:pPr>
+      <w:rPr/>
+    </w:lvl>
+    <w:lvl w:ilvl="5">
+      <w:start w:val="1"/>
+      <w:numFmt w:val="decimal"/>
+      <w:lvlText w:val="%6."/>
+      <w:lvlJc w:val="left"/>
+      <w:pPr>
+        <w:tabs>
+          <w:tab w:val="num" w:pos="0"/>
+        </w:tabs>
+        <w:ind w:left="4320" w:hanging="480"/>
+      </w:pPr>
+      <w:rPr/>
+    </w:lvl>
+    <w:lvl w:ilvl="6">
+      <w:start w:val="1"/>
+      <w:numFmt w:val="decimal"/>
+      <w:lvlText w:val="%7."/>
+      <w:lvlJc w:val="left"/>
+      <w:pPr>
+        <w:tabs>
+          <w:tab w:val="num" w:pos="0"/>
+        </w:tabs>
+        <w:ind w:left="5040" w:hanging="480"/>
+      </w:pPr>
+      <w:rPr/>
+    </w:lvl>
+    <w:lvl w:ilvl="7">
+      <w:start w:val="1"/>
+      <w:numFmt w:val="decimal"/>
+      <w:lvlText w:val="%8."/>
+      <w:lvlJc w:val="left"/>
+      <w:pPr>
+        <w:tabs>
+          <w:tab w:val="num" w:pos="0"/>
+        </w:tabs>
+        <w:ind w:left="5760" w:hanging="480"/>
+      </w:pPr>
+      <w:rPr/>
+    </w:lvl>
+    <w:lvl w:ilvl="8">
+      <w:start w:val="1"/>
+      <w:numFmt w:val="decimal"/>
+      <w:lvlText w:val="%9."/>
+      <w:lvlJc w:val="left"/>
+      <w:pPr>
+        <w:tabs>
+          <w:tab w:val="num" w:pos="0"/>
+        </w:tabs>
+        <w:ind w:left="6480" w:hanging="480"/>
+      </w:pPr>
+      <w:rPr/>
+    </w:lvl>
+  </w:abstractNum>
+  <w:abstractNum w:abstractNumId="10">
+    <w:lvl w:ilvl="0">
+      <w:start w:val="1"/>
+      <w:numFmt w:val="decimal"/>
+      <w:lvlText w:val="%1."/>
+      <w:lvlJc w:val="left"/>
+      <w:pPr>
+        <w:tabs>
+          <w:tab w:val="num" w:pos="0"/>
+        </w:tabs>
+        <w:ind w:left="720" w:hanging="480"/>
+      </w:pPr>
+      <w:rPr/>
+    </w:lvl>
+    <w:lvl w:ilvl="1">
+      <w:start w:val="1"/>
+      <w:numFmt w:val="decimal"/>
+      <w:lvlText w:val="%2."/>
+      <w:lvlJc w:val="left"/>
+      <w:pPr>
+        <w:tabs>
+          <w:tab w:val="num" w:pos="0"/>
+        </w:tabs>
+        <w:ind w:left="1440" w:hanging="480"/>
+      </w:pPr>
+      <w:rPr/>
+    </w:lvl>
+    <w:lvl w:ilvl="2">
+      <w:start w:val="1"/>
+      <w:numFmt w:val="decimal"/>
+      <w:lvlText w:val="%3."/>
+      <w:lvlJc w:val="left"/>
+      <w:pPr>
+        <w:tabs>
+          <w:tab w:val="num" w:pos="0"/>
+        </w:tabs>
+        <w:ind w:left="2160" w:hanging="480"/>
+      </w:pPr>
+      <w:rPr/>
+    </w:lvl>
+    <w:lvl w:ilvl="3">
+      <w:start w:val="1"/>
+      <w:numFmt w:val="decimal"/>
+      <w:lvlText w:val="%4."/>
+      <w:lvlJc w:val="left"/>
+      <w:pPr>
+        <w:tabs>
+          <w:tab w:val="num" w:pos="0"/>
+        </w:tabs>
+        <w:ind w:left="2880" w:hanging="480"/>
+      </w:pPr>
+      <w:rPr/>
+    </w:lvl>
+    <w:lvl w:ilvl="4">
+      <w:start w:val="1"/>
+      <w:numFmt w:val="decimal"/>
+      <w:lvlText w:val="%5."/>
+      <w:lvlJc w:val="left"/>
+      <w:pPr>
+        <w:tabs>
+          <w:tab w:val="num" w:pos="0"/>
+        </w:tabs>
+        <w:ind w:left="3600" w:hanging="480"/>
+      </w:pPr>
+      <w:rPr/>
+    </w:lvl>
+    <w:lvl w:ilvl="5">
+      <w:start w:val="1"/>
+      <w:numFmt w:val="decimal"/>
+      <w:lvlText w:val="%6."/>
+      <w:lvlJc w:val="left"/>
+      <w:pPr>
+        <w:tabs>
+          <w:tab w:val="num" w:pos="0"/>
+        </w:tabs>
+        <w:ind w:left="4320" w:hanging="480"/>
+      </w:pPr>
+      <w:rPr/>
+    </w:lvl>
+    <w:lvl w:ilvl="6">
+      <w:start w:val="1"/>
+      <w:numFmt w:val="decimal"/>
+      <w:lvlText w:val="%7."/>
+      <w:lvlJc w:val="left"/>
+      <w:pPr>
+        <w:tabs>
+          <w:tab w:val="num" w:pos="0"/>
+        </w:tabs>
+        <w:ind w:left="5040" w:hanging="480"/>
+      </w:pPr>
+      <w:rPr/>
+    </w:lvl>
+    <w:lvl w:ilvl="7">
+      <w:start w:val="1"/>
+      <w:numFmt w:val="decimal"/>
+      <w:lvlText w:val="%8."/>
+      <w:lvlJc w:val="left"/>
+      <w:pPr>
+        <w:tabs>
+          <w:tab w:val="num" w:pos="0"/>
+        </w:tabs>
+        <w:ind w:left="5760" w:hanging="480"/>
+      </w:pPr>
+      <w:rPr/>
+    </w:lvl>
+    <w:lvl w:ilvl="8">
+      <w:start w:val="1"/>
+      <w:numFmt w:val="decimal"/>
+      <w:lvlText w:val="%9."/>
+      <w:lvlJc w:val="left"/>
+      <w:pPr>
+        <w:tabs>
+          <w:tab w:val="num" w:pos="0"/>
+        </w:tabs>
+        <w:ind w:left="6480" w:hanging="480"/>
+      </w:pPr>
+      <w:rPr/>
+    </w:lvl>
+  </w:abstractNum>
+  <w:abstractNum w:abstractNumId="11">
+    <w:lvl w:ilvl="0">
+      <w:start w:val="1"/>
+      <w:numFmt w:val="decimal"/>
+      <w:lvlText w:val="%1."/>
+      <w:lvlJc w:val="left"/>
+      <w:pPr>
+        <w:tabs>
+          <w:tab w:val="num" w:pos="0"/>
+        </w:tabs>
+        <w:ind w:left="720" w:hanging="480"/>
+      </w:pPr>
+      <w:rPr/>
+    </w:lvl>
+    <w:lvl w:ilvl="1">
+      <w:start w:val="1"/>
+      <w:numFmt w:val="decimal"/>
+      <w:lvlText w:val="%2."/>
+      <w:lvlJc w:val="left"/>
+      <w:pPr>
+        <w:tabs>
+          <w:tab w:val="num" w:pos="0"/>
+        </w:tabs>
+        <w:ind w:left="1440" w:hanging="480"/>
+      </w:pPr>
+      <w:rPr/>
+    </w:lvl>
+    <w:lvl w:ilvl="2">
+      <w:start w:val="1"/>
+      <w:numFmt w:val="decimal"/>
+      <w:lvlText w:val="%3."/>
+      <w:lvlJc w:val="left"/>
+      <w:pPr>
+        <w:tabs>
+          <w:tab w:val="num" w:pos="0"/>
+        </w:tabs>
+        <w:ind w:left="2160" w:hanging="480"/>
+      </w:pPr>
+      <w:rPr/>
+    </w:lvl>
+    <w:lvl w:ilvl="3">
+      <w:start w:val="1"/>
+      <w:numFmt w:val="decimal"/>
+      <w:lvlText w:val="%4."/>
+      <w:lvlJc w:val="left"/>
+      <w:pPr>
+        <w:tabs>
+          <w:tab w:val="num" w:pos="0"/>
+        </w:tabs>
+        <w:ind w:left="2880" w:hanging="480"/>
+      </w:pPr>
+      <w:rPr/>
+    </w:lvl>
+    <w:lvl w:ilvl="4">
+      <w:start w:val="1"/>
+      <w:numFmt w:val="decimal"/>
+      <w:lvlText w:val="%5."/>
+      <w:lvlJc w:val="left"/>
+      <w:pPr>
+        <w:tabs>
+          <w:tab w:val="num" w:pos="0"/>
+        </w:tabs>
+        <w:ind w:left="3600" w:hanging="480"/>
+      </w:pPr>
+      <w:rPr/>
+    </w:lvl>
+    <w:lvl w:ilvl="5">
+      <w:start w:val="1"/>
+      <w:numFmt w:val="decimal"/>
+      <w:lvlText w:val="%6."/>
+      <w:lvlJc w:val="left"/>
+      <w:pPr>
+        <w:tabs>
+          <w:tab w:val="num" w:pos="0"/>
+        </w:tabs>
+        <w:ind w:left="4320" w:hanging="480"/>
+      </w:pPr>
+      <w:rPr/>
+    </w:lvl>
+    <w:lvl w:ilvl="6">
+      <w:start w:val="1"/>
+      <w:numFmt w:val="decimal"/>
+      <w:lvlText w:val="%7."/>
+      <w:lvlJc w:val="left"/>
+      <w:pPr>
+        <w:tabs>
+          <w:tab w:val="num" w:pos="0"/>
+        </w:tabs>
+        <w:ind w:left="5040" w:hanging="480"/>
+      </w:pPr>
+      <w:rPr/>
+    </w:lvl>
+    <w:lvl w:ilvl="7">
+      <w:start w:val="1"/>
+      <w:numFmt w:val="decimal"/>
+      <w:lvlText w:val="%8."/>
+      <w:lvlJc w:val="left"/>
+      <w:pPr>
+        <w:tabs>
+          <w:tab w:val="num" w:pos="0"/>
+        </w:tabs>
+        <w:ind w:left="5760" w:hanging="480"/>
+      </w:pPr>
+      <w:rPr/>
+    </w:lvl>
+    <w:lvl w:ilvl="8">
+      <w:start w:val="1"/>
+      <w:numFmt w:val="decimal"/>
+      <w:lvlText w:val="%9."/>
+      <w:lvlJc w:val="left"/>
+      <w:pPr>
+        <w:tabs>
+          <w:tab w:val="num" w:pos="0"/>
+        </w:tabs>
+        <w:ind w:left="6480" w:hanging="480"/>
+      </w:pPr>
+      <w:rPr/>
+    </w:lvl>
+  </w:abstractNum>
+  <w:abstractNum w:abstractNumId="12">
+    <w:lvl w:ilvl="0">
+      <w:start w:val="1"/>
+      <w:numFmt w:val="decimal"/>
+      <w:lvlText w:val="%1."/>
+      <w:lvlJc w:val="left"/>
+      <w:pPr>
+        <w:tabs>
+          <w:tab w:val="num" w:pos="0"/>
+        </w:tabs>
+        <w:ind w:left="720" w:hanging="480"/>
+      </w:pPr>
+      <w:rPr/>
+    </w:lvl>
+    <w:lvl w:ilvl="1">
+      <w:start w:val="1"/>
+      <w:numFmt w:val="decimal"/>
+      <w:lvlText w:val="%2."/>
+      <w:lvlJc w:val="left"/>
+      <w:pPr>
+        <w:tabs>
+          <w:tab w:val="num" w:pos="0"/>
+        </w:tabs>
+        <w:ind w:left="1440" w:hanging="480"/>
+      </w:pPr>
+      <w:rPr/>
+    </w:lvl>
+    <w:lvl w:ilvl="2">
+      <w:start w:val="1"/>
+      <w:numFmt w:val="decimal"/>
+      <w:lvlText w:val="%3."/>
+      <w:lvlJc w:val="left"/>
+      <w:pPr>
+        <w:tabs>
+          <w:tab w:val="num" w:pos="0"/>
+        </w:tabs>
+        <w:ind w:left="2160" w:hanging="480"/>
+      </w:pPr>
+      <w:rPr/>
+    </w:lvl>
+    <w:lvl w:ilvl="3">
+      <w:start w:val="1"/>
+      <w:numFmt w:val="decimal"/>
+      <w:lvlText w:val="%4."/>
+      <w:lvlJc w:val="left"/>
+      <w:pPr>
+        <w:tabs>
+          <w:tab w:val="num" w:pos="0"/>
+        </w:tabs>
+        <w:ind w:left="2880" w:hanging="480"/>
+      </w:pPr>
+      <w:rPr/>
+    </w:lvl>
+    <w:lvl w:ilvl="4">
+      <w:start w:val="1"/>
+      <w:numFmt w:val="decimal"/>
+      <w:lvlText w:val="%5."/>
+      <w:lvlJc w:val="left"/>
+      <w:pPr>
+        <w:tabs>
+          <w:tab w:val="num" w:pos="0"/>
+        </w:tabs>
+        <w:ind w:left="3600" w:hanging="480"/>
+      </w:pPr>
+      <w:rPr/>
+    </w:lvl>
+    <w:lvl w:ilvl="5">
+      <w:start w:val="1"/>
+      <w:numFmt w:val="decimal"/>
+      <w:lvlText w:val="%6."/>
+      <w:lvlJc w:val="left"/>
+      <w:pPr>
+        <w:tabs>
+          <w:tab w:val="num" w:pos="0"/>
+        </w:tabs>
+        <w:ind w:left="4320" w:hanging="480"/>
+      </w:pPr>
+      <w:rPr/>
+    </w:lvl>
+    <w:lvl w:ilvl="6">
+      <w:start w:val="1"/>
+      <w:numFmt w:val="decimal"/>
+      <w:lvlText w:val="%7."/>
+      <w:lvlJc w:val="left"/>
+      <w:pPr>
+        <w:tabs>
+          <w:tab w:val="num" w:pos="0"/>
+        </w:tabs>
+        <w:ind w:left="5040" w:hanging="480"/>
+      </w:pPr>
+      <w:rPr/>
+    </w:lvl>
+    <w:lvl w:ilvl="7">
+      <w:start w:val="1"/>
+      <w:numFmt w:val="decimal"/>
+      <w:lvlText w:val="%8."/>
+      <w:lvlJc w:val="left"/>
+      <w:pPr>
+        <w:tabs>
+          <w:tab w:val="num" w:pos="0"/>
+        </w:tabs>
+        <w:ind w:left="5760" w:hanging="480"/>
+      </w:pPr>
+      <w:rPr/>
+    </w:lvl>
+    <w:lvl w:ilvl="8">
+      <w:start w:val="1"/>
+      <w:numFmt w:val="decimal"/>
+      <w:lvlText w:val="%9."/>
+      <w:lvlJc w:val="left"/>
+      <w:pPr>
+        <w:tabs>
+          <w:tab w:val="num" w:pos="0"/>
+        </w:tabs>
+        <w:ind w:left="6480" w:hanging="480"/>
+      </w:pPr>
+      <w:rPr/>
+    </w:lvl>
+  </w:abstractNum>
+  <w:abstractNum w:abstractNumId="13">
+    <w:lvl w:ilvl="0">
+      <w:start w:val="1"/>
+      <w:numFmt w:val="decimal"/>
+      <w:lvlText w:val="%1."/>
+      <w:lvlJc w:val="left"/>
+      <w:pPr>
+        <w:tabs>
+          <w:tab w:val="num" w:pos="0"/>
+        </w:tabs>
+        <w:ind w:left="720" w:hanging="480"/>
+      </w:pPr>
+      <w:rPr/>
+    </w:lvl>
+    <w:lvl w:ilvl="1">
+      <w:start w:val="1"/>
+      <w:numFmt w:val="decimal"/>
+      <w:lvlText w:val="%2."/>
+      <w:lvlJc w:val="left"/>
+      <w:pPr>
+        <w:tabs>
+          <w:tab w:val="num" w:pos="0"/>
+        </w:tabs>
+        <w:ind w:left="1440" w:hanging="480"/>
+      </w:pPr>
+      <w:rPr/>
+    </w:lvl>
+    <w:lvl w:ilvl="2">
+      <w:start w:val="1"/>
+      <w:numFmt w:val="decimal"/>
+      <w:lvlText w:val="%3."/>
+      <w:lvlJc w:val="left"/>
+      <w:pPr>
+        <w:tabs>
+          <w:tab w:val="num" w:pos="0"/>
+        </w:tabs>
+        <w:ind w:left="2160" w:hanging="480"/>
+      </w:pPr>
+      <w:rPr/>
+    </w:lvl>
+    <w:lvl w:ilvl="3">
+      <w:start w:val="1"/>
+      <w:numFmt w:val="decimal"/>
+      <w:lvlText w:val="%4."/>
+      <w:lvlJc w:val="left"/>
+      <w:pPr>
+        <w:tabs>
+          <w:tab w:val="num" w:pos="0"/>
+        </w:tabs>
+        <w:ind w:left="2880" w:hanging="480"/>
+      </w:pPr>
+      <w:rPr/>
+    </w:lvl>
+    <w:lvl w:ilvl="4">
+      <w:start w:val="1"/>
+      <w:numFmt w:val="decimal"/>
+      <w:lvlText w:val="%5."/>
+      <w:lvlJc w:val="left"/>
+      <w:pPr>
+        <w:tabs>
+          <w:tab w:val="num" w:pos="0"/>
+        </w:tabs>
+        <w:ind w:left="3600" w:hanging="480"/>
+      </w:pPr>
+      <w:rPr/>
+    </w:lvl>
+    <w:lvl w:ilvl="5">
+      <w:start w:val="1"/>
+      <w:numFmt w:val="decimal"/>
+      <w:lvlText w:val="%6."/>
+      <w:lvlJc w:val="left"/>
+      <w:pPr>
+        <w:tabs>
+          <w:tab w:val="num" w:pos="0"/>
+        </w:tabs>
+        <w:ind w:left="4320" w:hanging="480"/>
+      </w:pPr>
+      <w:rPr/>
+    </w:lvl>
+    <w:lvl w:ilvl="6">
+      <w:start w:val="1"/>
+      <w:numFmt w:val="decimal"/>
+      <w:lvlText w:val="%7."/>
+      <w:lvlJc w:val="left"/>
+      <w:pPr>
+        <w:tabs>
+          <w:tab w:val="num" w:pos="0"/>
+        </w:tabs>
+        <w:ind w:left="5040" w:hanging="480"/>
+      </w:pPr>
+      <w:rPr/>
+    </w:lvl>
+    <w:lvl w:ilvl="7">
+      <w:start w:val="1"/>
+      <w:numFmt w:val="decimal"/>
+      <w:lvlText w:val="%8."/>
+      <w:lvlJc w:val="left"/>
+      <w:pPr>
+        <w:tabs>
+          <w:tab w:val="num" w:pos="0"/>
+        </w:tabs>
+        <w:ind w:left="5760" w:hanging="480"/>
+      </w:pPr>
+      <w:rPr/>
+    </w:lvl>
+    <w:lvl w:ilvl="8">
+      <w:start w:val="1"/>
+      <w:numFmt w:val="decimal"/>
+      <w:lvlText w:val="%9."/>
+      <w:lvlJc w:val="left"/>
+      <w:pPr>
+        <w:tabs>
+          <w:tab w:val="num" w:pos="0"/>
+        </w:tabs>
+        <w:ind w:left="6480" w:hanging="480"/>
+      </w:pPr>
+      <w:rPr/>
+    </w:lvl>
+  </w:abstractNum>
+  <w:abstractNum w:abstractNumId="14">
+    <w:lvl w:ilvl="0">
+      <w:numFmt w:val="bullet"/>
+      <w:lvlText w:val=""/>
+      <w:lvlJc w:val="left"/>
+      <w:pPr>
+        <w:tabs>
+          <w:tab w:val="num" w:pos="0"/>
+        </w:tabs>
+        <w:ind w:left="720" w:hanging="480"/>
+      </w:pPr>
+      <w:rPr>
+        <w:rFonts w:ascii="Symbol" w:hAnsi="Symbol" w:cs="Symbol" w:hint="default"/>
+      </w:rPr>
+    </w:lvl>
+    <w:lvl w:ilvl="1">
+      <w:start w:val="0"/>
+      <w:numFmt w:val="bullet"/>
+      <w:lvlText w:val=""/>
+      <w:lvlJc w:val="left"/>
+      <w:pPr>
+        <w:tabs>
+          <w:tab w:val="num" w:pos="0"/>
+        </w:tabs>
+        <w:ind w:left="1440" w:hanging="480"/>
+      </w:pPr>
+      <w:rPr>
+        <w:rFonts w:ascii="Symbol" w:hAnsi="Symbol" w:cs="Symbol" w:hint="default"/>
+      </w:rPr>
+    </w:lvl>
+    <w:lvl w:ilvl="2">
+      <w:start w:val="0"/>
+      <w:numFmt w:val="bullet"/>
+      <w:lvlText w:val=""/>
+      <w:lvlJc w:val="left"/>
+      <w:pPr>
+        <w:tabs>
+          <w:tab w:val="num" w:pos="0"/>
+        </w:tabs>
+        <w:ind w:left="2160" w:hanging="480"/>
+      </w:pPr>
+      <w:rPr>
+        <w:rFonts w:ascii="Symbol" w:hAnsi="Symbol" w:cs="Symbol" w:hint="default"/>
+      </w:rPr>
+    </w:lvl>
+    <w:lvl w:ilvl="3">
+      <w:start w:val="0"/>
+      <w:numFmt w:val="bullet"/>
+      <w:lvlText w:val=""/>
+      <w:lvlJc w:val="left"/>
+      <w:pPr>
+        <w:tabs>
+          <w:tab w:val="num" w:pos="0"/>
+        </w:tabs>
+        <w:ind w:left="2880" w:hanging="480"/>
+      </w:pPr>
+      <w:rPr>
+        <w:rFonts w:ascii="Symbol" w:hAnsi="Symbol" w:cs="Symbol" w:hint="default"/>
+      </w:rPr>
+    </w:lvl>
+    <w:lvl w:ilvl="4">
+      <w:start w:val="0"/>
+      <w:numFmt w:val="bullet"/>
+      <w:lvlText w:val=""/>
+      <w:lvlJc w:val="left"/>
+      <w:pPr>
+        <w:tabs>
+          <w:tab w:val="num" w:pos="0"/>
+        </w:tabs>
+        <w:ind w:left="3600" w:hanging="480"/>
+      </w:pPr>
+      <w:rPr>
+        <w:rFonts w:ascii="Symbol" w:hAnsi="Symbol" w:cs="Symbol" w:hint="default"/>
+      </w:rPr>
+    </w:lvl>
+    <w:lvl w:ilvl="5">
+      <w:start w:val="0"/>
+      <w:numFmt w:val="bullet"/>
+      <w:lvlText w:val=""/>
+      <w:lvlJc w:val="left"/>
+      <w:pPr>
+        <w:tabs>
+          <w:tab w:val="num" w:pos="0"/>
+        </w:tabs>
+        <w:ind w:left="4320" w:hanging="480"/>
+      </w:pPr>
+      <w:rPr>
+        <w:rFonts w:ascii="Symbol" w:hAnsi="Symbol" w:cs="Symbol" w:hint="default"/>
+      </w:rPr>
+    </w:lvl>
+    <w:lvl w:ilvl="6">
+      <w:start w:val="0"/>
+      <w:numFmt w:val="bullet"/>
+      <w:lvlText w:val=""/>
+      <w:lvlJc w:val="left"/>
+      <w:pPr>
+        <w:tabs>
+          <w:tab w:val="num" w:pos="0"/>
+        </w:tabs>
+        <w:ind w:left="5040" w:hanging="480"/>
+      </w:pPr>
+      <w:rPr>
+        <w:rFonts w:ascii="Symbol" w:hAnsi="Symbol" w:cs="Symbol" w:hint="default"/>
+      </w:rPr>
+    </w:lvl>
+    <w:lvl w:ilvl="7">
+      <w:start w:val="0"/>
+      <w:numFmt w:val="bullet"/>
+      <w:lvlText w:val=""/>
+      <w:lvlJc w:val="left"/>
+      <w:pPr>
+        <w:tabs>
+          <w:tab w:val="num" w:pos="0"/>
+        </w:tabs>
+        <w:ind w:left="5760" w:hanging="480"/>
+      </w:pPr>
+      <w:rPr>
+        <w:rFonts w:ascii="Symbol" w:hAnsi="Symbol" w:cs="Symbol" w:hint="default"/>
+      </w:rPr>
+    </w:lvl>
+    <w:lvl w:ilvl="8">
+      <w:start w:val="0"/>
+      <w:numFmt w:val="bullet"/>
+      <w:lvlText w:val=""/>
+      <w:lvlJc w:val="left"/>
+      <w:pPr>
+        <w:tabs>
+          <w:tab w:val="num" w:pos="0"/>
+        </w:tabs>
+        <w:ind w:left="6480" w:hanging="480"/>
+      </w:pPr>
+      <w:rPr>
+        <w:rFonts w:ascii="Symbol" w:hAnsi="Symbol" w:cs="Symbol" w:hint="default"/>
+      </w:rPr>
+    </w:lvl>
+  </w:abstractNum>
+  <w:abstractNum w:abstractNumId="15">
+    <w:lvl w:ilvl="0">
+      <w:numFmt w:val="bullet"/>
+      <w:lvlText w:val=""/>
+      <w:lvlJc w:val="left"/>
+      <w:pPr>
+        <w:tabs>
+          <w:tab w:val="num" w:pos="0"/>
+        </w:tabs>
+        <w:ind w:left="720" w:hanging="480"/>
+      </w:pPr>
+      <w:rPr>
+        <w:rFonts w:ascii="Symbol" w:hAnsi="Symbol" w:cs="Symbol" w:hint="default"/>
+      </w:rPr>
+    </w:lvl>
+    <w:lvl w:ilvl="1">
+      <w:start w:val="0"/>
+      <w:numFmt w:val="bullet"/>
+      <w:lvlText w:val=""/>
+      <w:lvlJc w:val="left"/>
+      <w:pPr>
+        <w:tabs>
+          <w:tab w:val="num" w:pos="0"/>
+        </w:tabs>
+        <w:ind w:left="1440" w:hanging="480"/>
+      </w:pPr>
+      <w:rPr>
+        <w:rFonts w:ascii="Symbol" w:hAnsi="Symbol" w:cs="Symbol" w:hint="default"/>
+      </w:rPr>
+    </w:lvl>
+    <w:lvl w:ilvl="2">
+      <w:start w:val="0"/>
+      <w:numFmt w:val="bullet"/>
+      <w:lvlText w:val=""/>
+      <w:lvlJc w:val="left"/>
+      <w:pPr>
+        <w:tabs>
+          <w:tab w:val="num" w:pos="0"/>
+        </w:tabs>
+        <w:ind w:left="2160" w:hanging="480"/>
+      </w:pPr>
+      <w:rPr>
+        <w:rFonts w:ascii="Symbol" w:hAnsi="Symbol" w:cs="Symbol" w:hint="default"/>
+      </w:rPr>
+    </w:lvl>
+    <w:lvl w:ilvl="3">
+      <w:start w:val="0"/>
+      <w:numFmt w:val="bullet"/>
+      <w:lvlText w:val=""/>
+      <w:lvlJc w:val="left"/>
+      <w:pPr>
+        <w:tabs>
+          <w:tab w:val="num" w:pos="0"/>
+        </w:tabs>
+        <w:ind w:left="2880" w:hanging="480"/>
+      </w:pPr>
+      <w:rPr>
+        <w:rFonts w:ascii="Symbol" w:hAnsi="Symbol" w:cs="Symbol" w:hint="default"/>
+      </w:rPr>
+    </w:lvl>
+    <w:lvl w:ilvl="4">
+      <w:start w:val="0"/>
+      <w:numFmt w:val="bullet"/>
+      <w:lvlText w:val=""/>
+      <w:lvlJc w:val="left"/>
+      <w:pPr>
+        <w:tabs>
+          <w:tab w:val="num" w:pos="0"/>
+        </w:tabs>
+        <w:ind w:left="3600" w:hanging="480"/>
+      </w:pPr>
+      <w:rPr>
+        <w:rFonts w:ascii="Symbol" w:hAnsi="Symbol" w:cs="Symbol" w:hint="default"/>
+      </w:rPr>
+    </w:lvl>
+    <w:lvl w:ilvl="5">
+      <w:start w:val="0"/>
+      <w:numFmt w:val="bullet"/>
+      <w:lvlText w:val=""/>
+      <w:lvlJc w:val="left"/>
+      <w:pPr>
+        <w:tabs>
+          <w:tab w:val="num" w:pos="0"/>
+        </w:tabs>
+        <w:ind w:left="4320" w:hanging="480"/>
+      </w:pPr>
+      <w:rPr>
+        <w:rFonts w:ascii="Symbol" w:hAnsi="Symbol" w:cs="Symbol" w:hint="default"/>
+      </w:rPr>
+    </w:lvl>
+    <w:lvl w:ilvl="6">
+      <w:start w:val="0"/>
+      <w:numFmt w:val="bullet"/>
+      <w:lvlText w:val=""/>
+      <w:lvlJc w:val="left"/>
+      <w:pPr>
+        <w:tabs>
+          <w:tab w:val="num" w:pos="0"/>
+        </w:tabs>
+        <w:ind w:left="5040" w:hanging="480"/>
+      </w:pPr>
+      <w:rPr>
+        <w:rFonts w:ascii="Symbol" w:hAnsi="Symbol" w:cs="Symbol" w:hint="default"/>
+      </w:rPr>
+    </w:lvl>
+    <w:lvl w:ilvl="7">
+      <w:start w:val="0"/>
+      <w:numFmt w:val="bullet"/>
+      <w:lvlText w:val=""/>
+      <w:lvlJc w:val="left"/>
+      <w:pPr>
+        <w:tabs>
+          <w:tab w:val="num" w:pos="0"/>
+        </w:tabs>
+        <w:ind w:left="5760" w:hanging="480"/>
+      </w:pPr>
+      <w:rPr>
+        <w:rFonts w:ascii="Symbol" w:hAnsi="Symbol" w:cs="Symbol" w:hint="default"/>
+      </w:rPr>
+    </w:lvl>
+    <w:lvl w:ilvl="8">
+      <w:start w:val="0"/>
+      <w:numFmt w:val="bullet"/>
+      <w:lvlText w:val=""/>
+      <w:lvlJc w:val="left"/>
+      <w:pPr>
+        <w:tabs>
+          <w:tab w:val="num" w:pos="0"/>
+        </w:tabs>
+        <w:ind w:left="6480" w:hanging="480"/>
+      </w:pPr>
+      <w:rPr>
+        <w:rFonts w:ascii="Symbol" w:hAnsi="Symbol" w:cs="Symbol" w:hint="default"/>
+      </w:rPr>
+    </w:lvl>
+  </w:abstractNum>
+  <w:abstractNum w:abstractNumId="16">
+    <w:lvl w:ilvl="0">
+      <w:numFmt w:val="bullet"/>
+      <w:lvlText w:val=""/>
+      <w:lvlJc w:val="left"/>
+      <w:pPr>
+        <w:tabs>
+          <w:tab w:val="num" w:pos="0"/>
+        </w:tabs>
+        <w:ind w:left="720" w:hanging="480"/>
+      </w:pPr>
+      <w:rPr>
+        <w:rFonts w:ascii="Symbol" w:hAnsi="Symbol" w:cs="Symbol" w:hint="default"/>
+      </w:rPr>
+    </w:lvl>
+    <w:lvl w:ilvl="1">
+      <w:start w:val="0"/>
+      <w:numFmt w:val="bullet"/>
+      <w:lvlText w:val=""/>
+      <w:lvlJc w:val="left"/>
+      <w:pPr>
+        <w:tabs>
+          <w:tab w:val="num" w:pos="0"/>
+        </w:tabs>
+        <w:ind w:left="1440" w:hanging="480"/>
+      </w:pPr>
+      <w:rPr>
+        <w:rFonts w:ascii="Symbol" w:hAnsi="Symbol" w:cs="Symbol" w:hint="default"/>
+      </w:rPr>
+    </w:lvl>
+    <w:lvl w:ilvl="2">
+      <w:start w:val="0"/>
+      <w:numFmt w:val="bullet"/>
+      <w:lvlText w:val=""/>
+      <w:lvlJc w:val="left"/>
+      <w:pPr>
+        <w:tabs>
+          <w:tab w:val="num" w:pos="0"/>
+        </w:tabs>
+        <w:ind w:left="2160" w:hanging="480"/>
+      </w:pPr>
+      <w:rPr>
+        <w:rFonts w:ascii="Symbol" w:hAnsi="Symbol" w:cs="Symbol" w:hint="default"/>
+      </w:rPr>
+    </w:lvl>
+    <w:lvl w:ilvl="3">
+      <w:start w:val="0"/>
+      <w:numFmt w:val="bullet"/>
+      <w:lvlText w:val=""/>
+      <w:lvlJc w:val="left"/>
+      <w:pPr>
+        <w:tabs>
+          <w:tab w:val="num" w:pos="0"/>
+        </w:tabs>
+        <w:ind w:left="2880" w:hanging="480"/>
+      </w:pPr>
+      <w:rPr>
+        <w:rFonts w:ascii="Symbol" w:hAnsi="Symbol" w:cs="Symbol" w:hint="default"/>
+      </w:rPr>
+    </w:lvl>
+    <w:lvl w:ilvl="4">
+      <w:start w:val="0"/>
+      <w:numFmt w:val="bullet"/>
+      <w:lvlText w:val=""/>
+      <w:lvlJc w:val="left"/>
+      <w:pPr>
+        <w:tabs>
+          <w:tab w:val="num" w:pos="0"/>
+        </w:tabs>
+        <w:ind w:left="3600" w:hanging="480"/>
+      </w:pPr>
+      <w:rPr>
+        <w:rFonts w:ascii="Symbol" w:hAnsi="Symbol" w:cs="Symbol" w:hint="default"/>
+      </w:rPr>
+    </w:lvl>
+    <w:lvl w:ilvl="5">
+      <w:start w:val="0"/>
+      <w:numFmt w:val="bullet"/>
+      <w:lvlText w:val=""/>
+      <w:lvlJc w:val="left"/>
+      <w:pPr>
+        <w:tabs>
+          <w:tab w:val="num" w:pos="0"/>
+        </w:tabs>
+        <w:ind w:left="4320" w:hanging="480"/>
+      </w:pPr>
+      <w:rPr>
+        <w:rFonts w:ascii="Symbol" w:hAnsi="Symbol" w:cs="Symbol" w:hint="default"/>
+      </w:rPr>
+    </w:lvl>
+    <w:lvl w:ilvl="6">
+      <w:start w:val="0"/>
+      <w:numFmt w:val="bullet"/>
+      <w:lvlText w:val=""/>
+      <w:lvlJc w:val="left"/>
+      <w:pPr>
+        <w:tabs>
+          <w:tab w:val="num" w:pos="0"/>
+        </w:tabs>
+        <w:ind w:left="5040" w:hanging="480"/>
+      </w:pPr>
+      <w:rPr>
+        <w:rFonts w:ascii="Symbol" w:hAnsi="Symbol" w:cs="Symbol" w:hint="default"/>
+      </w:rPr>
+    </w:lvl>
+    <w:lvl w:ilvl="7">
+      <w:start w:val="0"/>
+      <w:numFmt w:val="bullet"/>
+      <w:lvlText w:val=""/>
+      <w:lvlJc w:val="left"/>
+      <w:pPr>
+        <w:tabs>
+          <w:tab w:val="num" w:pos="0"/>
+        </w:tabs>
+        <w:ind w:left="5760" w:hanging="480"/>
+      </w:pPr>
+      <w:rPr>
+        <w:rFonts w:ascii="Symbol" w:hAnsi="Symbol" w:cs="Symbol" w:hint="default"/>
+      </w:rPr>
+    </w:lvl>
+    <w:lvl w:ilvl="8">
+      <w:start w:val="0"/>
+      <w:numFmt w:val="bullet"/>
+      <w:lvlText w:val=""/>
+      <w:lvlJc w:val="left"/>
+      <w:pPr>
+        <w:tabs>
+          <w:tab w:val="num" w:pos="0"/>
+        </w:tabs>
+        <w:ind w:left="6480" w:hanging="480"/>
+      </w:pPr>
+      <w:rPr>
+        <w:rFonts w:ascii="Symbol" w:hAnsi="Symbol" w:cs="Symbol" w:hint="default"/>
+      </w:rPr>
+    </w:lvl>
+  </w:abstractNum>
+  <w:abstractNum w:abstractNumId="17">
+    <w:lvl w:ilvl="0">
+      <w:numFmt w:val="bullet"/>
+      <w:lvlText w:val=""/>
+      <w:lvlJc w:val="left"/>
+      <w:pPr>
+        <w:tabs>
+          <w:tab w:val="num" w:pos="0"/>
+        </w:tabs>
+        <w:ind w:left="720" w:hanging="480"/>
+      </w:pPr>
+      <w:rPr>
+        <w:rFonts w:ascii="Symbol" w:hAnsi="Symbol" w:cs="Symbol" w:hint="default"/>
+      </w:rPr>
+    </w:lvl>
+    <w:lvl w:ilvl="1">
+      <w:start w:val="0"/>
+      <w:numFmt w:val="bullet"/>
+      <w:lvlText w:val=""/>
+      <w:lvlJc w:val="left"/>
+      <w:pPr>
+        <w:tabs>
+          <w:tab w:val="num" w:pos="0"/>
+        </w:tabs>
+        <w:ind w:left="1440" w:hanging="480"/>
+      </w:pPr>
+      <w:rPr>
+        <w:rFonts w:ascii="Symbol" w:hAnsi="Symbol" w:cs="Symbol" w:hint="default"/>
+      </w:rPr>
+    </w:lvl>
+    <w:lvl w:ilvl="2">
+      <w:start w:val="0"/>
+      <w:numFmt w:val="bullet"/>
+      <w:lvlText w:val=""/>
+      <w:lvlJc w:val="left"/>
+      <w:pPr>
+        <w:tabs>
+          <w:tab w:val="num" w:pos="0"/>
+        </w:tabs>
+        <w:ind w:left="2160" w:hanging="480"/>
+      </w:pPr>
+      <w:rPr>
+        <w:rFonts w:ascii="Symbol" w:hAnsi="Symbol" w:cs="Symbol" w:hint="default"/>
+      </w:rPr>
+    </w:lvl>
+    <w:lvl w:ilvl="3">
+      <w:start w:val="0"/>
+      <w:numFmt w:val="bullet"/>
+      <w:lvlText w:val=""/>
+      <w:lvlJc w:val="left"/>
+      <w:pPr>
+        <w:tabs>
+          <w:tab w:val="num" w:pos="0"/>
+        </w:tabs>
+        <w:ind w:left="2880" w:hanging="480"/>
+      </w:pPr>
+      <w:rPr>
+        <w:rFonts w:ascii="Symbol" w:hAnsi="Symbol" w:cs="Symbol" w:hint="default"/>
+      </w:rPr>
+    </w:lvl>
+    <w:lvl w:ilvl="4">
+      <w:start w:val="0"/>
+      <w:numFmt w:val="bullet"/>
+      <w:lvlText w:val=""/>
+      <w:lvlJc w:val="left"/>
+      <w:pPr>
+        <w:tabs>
+          <w:tab w:val="num" w:pos="0"/>
+        </w:tabs>
+        <w:ind w:left="3600" w:hanging="480"/>
+      </w:pPr>
+      <w:rPr>
+        <w:rFonts w:ascii="Symbol" w:hAnsi="Symbol" w:cs="Symbol" w:hint="default"/>
+      </w:rPr>
+    </w:lvl>
+    <w:lvl w:ilvl="5">
+      <w:start w:val="0"/>
+      <w:numFmt w:val="bullet"/>
+      <w:lvlText w:val=""/>
+      <w:lvlJc w:val="left"/>
+      <w:pPr>
+        <w:tabs>
+          <w:tab w:val="num" w:pos="0"/>
+        </w:tabs>
+        <w:ind w:left="4320" w:hanging="480"/>
+      </w:pPr>
+      <w:rPr>
+        <w:rFonts w:ascii="Symbol" w:hAnsi="Symbol" w:cs="Symbol" w:hint="default"/>
+      </w:rPr>
+    </w:lvl>
+    <w:lvl w:ilvl="6">
+      <w:start w:val="0"/>
+      <w:numFmt w:val="bullet"/>
+      <w:lvlText w:val=""/>
+      <w:lvlJc w:val="left"/>
+      <w:pPr>
+        <w:tabs>
+          <w:tab w:val="num" w:pos="0"/>
+        </w:tabs>
+        <w:ind w:left="5040" w:hanging="480"/>
+      </w:pPr>
+      <w:rPr>
+        <w:rFonts w:ascii="Symbol" w:hAnsi="Symbol" w:cs="Symbol" w:hint="default"/>
+      </w:rPr>
+    </w:lvl>
+    <w:lvl w:ilvl="7">
+      <w:start w:val="0"/>
+      <w:numFmt w:val="bullet"/>
+      <w:lvlText w:val=""/>
+      <w:lvlJc w:val="left"/>
+      <w:pPr>
+        <w:tabs>
+          <w:tab w:val="num" w:pos="0"/>
+        </w:tabs>
+        <w:ind w:left="5760" w:hanging="480"/>
+      </w:pPr>
+      <w:rPr>
+        <w:rFonts w:ascii="Symbol" w:hAnsi="Symbol" w:cs="Symbol" w:hint="default"/>
+      </w:rPr>
+    </w:lvl>
+    <w:lvl w:ilvl="8">
+      <w:start w:val="0"/>
+      <w:numFmt w:val="bullet"/>
+      <w:lvlText w:val=""/>
+      <w:lvlJc w:val="left"/>
+      <w:pPr>
+        <w:tabs>
+          <w:tab w:val="num" w:pos="0"/>
+        </w:tabs>
+        <w:ind w:left="6480" w:hanging="480"/>
+      </w:pPr>
+      <w:rPr>
+        <w:rFonts w:ascii="Symbol" w:hAnsi="Symbol" w:cs="Symbol" w:hint="default"/>
+      </w:rPr>
+    </w:lvl>
+  </w:abstractNum>
+  <w:abstractNum w:abstractNumId="18">
+    <w:lvl w:ilvl="0">
+      <w:numFmt w:val="bullet"/>
+      <w:lvlText w:val=""/>
+      <w:lvlJc w:val="left"/>
+      <w:pPr>
+        <w:tabs>
+          <w:tab w:val="num" w:pos="0"/>
+        </w:tabs>
+        <w:ind w:left="720" w:hanging="480"/>
+      </w:pPr>
+      <w:rPr>
+        <w:rFonts w:ascii="Symbol" w:hAnsi="Symbol" w:cs="Symbol" w:hint="default"/>
+      </w:rPr>
+    </w:lvl>
+    <w:lvl w:ilvl="1">
+      <w:start w:val="0"/>
+      <w:numFmt w:val="bullet"/>
+      <w:lvlText w:val=""/>
+      <w:lvlJc w:val="left"/>
+      <w:pPr>
+        <w:tabs>
+          <w:tab w:val="num" w:pos="0"/>
+        </w:tabs>
+        <w:ind w:left="1440" w:hanging="480"/>
+      </w:pPr>
+      <w:rPr>
+        <w:rFonts w:ascii="Symbol" w:hAnsi="Symbol" w:cs="Symbol" w:hint="default"/>
+      </w:rPr>
+    </w:lvl>
+    <w:lvl w:ilvl="2">
+      <w:start w:val="0"/>
+      <w:numFmt w:val="bullet"/>
+      <w:lvlText w:val=""/>
+      <w:lvlJc w:val="left"/>
+      <w:pPr>
+        <w:tabs>
+          <w:tab w:val="num" w:pos="0"/>
+        </w:tabs>
+        <w:ind w:left="2160" w:hanging="480"/>
+      </w:pPr>
+      <w:rPr>
+        <w:rFonts w:ascii="Symbol" w:hAnsi="Symbol" w:cs="Symbol" w:hint="default"/>
+      </w:rPr>
+    </w:lvl>
+    <w:lvl w:ilvl="3">
+      <w:start w:val="0"/>
+      <w:numFmt w:val="bullet"/>
+      <w:lvlText w:val=""/>
+      <w:lvlJc w:val="left"/>
+      <w:pPr>
+        <w:tabs>
+          <w:tab w:val="num" w:pos="0"/>
+        </w:tabs>
+        <w:ind w:left="2880" w:hanging="480"/>
+      </w:pPr>
+      <w:rPr>
+        <w:rFonts w:ascii="Symbol" w:hAnsi="Symbol" w:cs="Symbol" w:hint="default"/>
+      </w:rPr>
+    </w:lvl>
+    <w:lvl w:ilvl="4">
+      <w:start w:val="0"/>
+      <w:numFmt w:val="bullet"/>
+      <w:lvlText w:val=""/>
+      <w:lvlJc w:val="left"/>
+      <w:pPr>
+        <w:tabs>
+          <w:tab w:val="num" w:pos="0"/>
+        </w:tabs>
+        <w:ind w:left="3600" w:hanging="480"/>
+      </w:pPr>
+      <w:rPr>
+        <w:rFonts w:ascii="Symbol" w:hAnsi="Symbol" w:cs="Symbol" w:hint="default"/>
+      </w:rPr>
+    </w:lvl>
+    <w:lvl w:ilvl="5">
+      <w:start w:val="0"/>
+      <w:numFmt w:val="bullet"/>
+      <w:lvlText w:val=""/>
+      <w:lvlJc w:val="left"/>
+      <w:pPr>
+        <w:tabs>
+          <w:tab w:val="num" w:pos="0"/>
+        </w:tabs>
+        <w:ind w:left="4320" w:hanging="480"/>
+      </w:pPr>
+      <w:rPr>
+        <w:rFonts w:ascii="Symbol" w:hAnsi="Symbol" w:cs="Symbol" w:hint="default"/>
+      </w:rPr>
+    </w:lvl>
+    <w:lvl w:ilvl="6">
+      <w:start w:val="0"/>
+      <w:numFmt w:val="bullet"/>
+      <w:lvlText w:val=""/>
+      <w:lvlJc w:val="left"/>
+      <w:pPr>
+        <w:tabs>
+          <w:tab w:val="num" w:pos="0"/>
+        </w:tabs>
+        <w:ind w:left="5040" w:hanging="480"/>
+      </w:pPr>
+      <w:rPr>
+        <w:rFonts w:ascii="Symbol" w:hAnsi="Symbol" w:cs="Symbol" w:hint="default"/>
+      </w:rPr>
+    </w:lvl>
+    <w:lvl w:ilvl="7">
+      <w:start w:val="0"/>
+      <w:numFmt w:val="bullet"/>
+      <w:lvlText w:val=""/>
+      <w:lvlJc w:val="left"/>
+      <w:pPr>
+        <w:tabs>
+          <w:tab w:val="num" w:pos="0"/>
+        </w:tabs>
+        <w:ind w:left="5760" w:hanging="480"/>
+      </w:pPr>
+      <w:rPr>
+        <w:rFonts w:ascii="Symbol" w:hAnsi="Symbol" w:cs="Symbol" w:hint="default"/>
+      </w:rPr>
+    </w:lvl>
+    <w:lvl w:ilvl="8">
+      <w:start w:val="0"/>
+      <w:numFmt w:val="bullet"/>
+      <w:lvlText w:val=""/>
+      <w:lvlJc w:val="left"/>
+      <w:pPr>
+        <w:tabs>
+          <w:tab w:val="num" w:pos="0"/>
+        </w:tabs>
+        <w:ind w:left="6480" w:hanging="480"/>
+      </w:pPr>
+      <w:rPr>
+        <w:rFonts w:ascii="Symbol" w:hAnsi="Symbol" w:cs="Symbol" w:hint="default"/>
+      </w:rPr>
+    </w:lvl>
+  </w:abstractNum>
+  <w:abstractNum w:abstractNumId="19">
+    <w:lvl w:ilvl="0">
+      <w:numFmt w:val="bullet"/>
+      <w:lvlText w:val=""/>
+      <w:lvlJc w:val="left"/>
+      <w:pPr>
+        <w:tabs>
+          <w:tab w:val="num" w:pos="0"/>
+        </w:tabs>
+        <w:ind w:left="720" w:hanging="480"/>
+      </w:pPr>
+      <w:rPr>
+        <w:rFonts w:ascii="Symbol" w:hAnsi="Symbol" w:cs="Symbol" w:hint="default"/>
+      </w:rPr>
+    </w:lvl>
+    <w:lvl w:ilvl="1">
+      <w:start w:val="0"/>
+      <w:numFmt w:val="bullet"/>
+      <w:lvlText w:val=""/>
+      <w:lvlJc w:val="left"/>
+      <w:pPr>
+        <w:tabs>
+          <w:tab w:val="num" w:pos="0"/>
+        </w:tabs>
+        <w:ind w:left="1440" w:hanging="480"/>
+      </w:pPr>
+      <w:rPr>
+        <w:rFonts w:ascii="Symbol" w:hAnsi="Symbol" w:cs="Symbol" w:hint="default"/>
+      </w:rPr>
+    </w:lvl>
+    <w:lvl w:ilvl="2">
+      <w:start w:val="0"/>
+      <w:numFmt w:val="bullet"/>
+      <w:lvlText w:val=""/>
+      <w:lvlJc w:val="left"/>
+      <w:pPr>
+        <w:tabs>
+          <w:tab w:val="num" w:pos="0"/>
+        </w:tabs>
+        <w:ind w:left="2160" w:hanging="480"/>
+      </w:pPr>
+      <w:rPr>
+        <w:rFonts w:ascii="Symbol" w:hAnsi="Symbol" w:cs="Symbol" w:hint="default"/>
+      </w:rPr>
+    </w:lvl>
+    <w:lvl w:ilvl="3">
+      <w:start w:val="0"/>
+      <w:numFmt w:val="bullet"/>
+      <w:lvlText w:val=""/>
+      <w:lvlJc w:val="left"/>
+      <w:pPr>
+        <w:tabs>
+          <w:tab w:val="num" w:pos="0"/>
+        </w:tabs>
+        <w:ind w:left="2880" w:hanging="480"/>
+      </w:pPr>
+      <w:rPr>
+        <w:rFonts w:ascii="Symbol" w:hAnsi="Symbol" w:cs="Symbol" w:hint="default"/>
+      </w:rPr>
+    </w:lvl>
+    <w:lvl w:ilvl="4">
+      <w:start w:val="0"/>
+      <w:numFmt w:val="bullet"/>
+      <w:lvlText w:val=""/>
+      <w:lvlJc w:val="left"/>
+      <w:pPr>
+        <w:tabs>
+          <w:tab w:val="num" w:pos="0"/>
+        </w:tabs>
+        <w:ind w:left="3600" w:hanging="480"/>
+      </w:pPr>
+      <w:rPr>
+        <w:rFonts w:ascii="Symbol" w:hAnsi="Symbol" w:cs="Symbol" w:hint="default"/>
+      </w:rPr>
+    </w:lvl>
+    <w:lvl w:ilvl="5">
+      <w:start w:val="0"/>
+      <w:numFmt w:val="bullet"/>
+      <w:lvlText w:val=""/>
+      <w:lvlJc w:val="left"/>
+      <w:pPr>
+        <w:tabs>
+          <w:tab w:val="num" w:pos="0"/>
+        </w:tabs>
+        <w:ind w:left="4320" w:hanging="480"/>
+      </w:pPr>
+      <w:rPr>
+        <w:rFonts w:ascii="Symbol" w:hAnsi="Symbol" w:cs="Symbol" w:hint="default"/>
+      </w:rPr>
+    </w:lvl>
+    <w:lvl w:ilvl="6">
+      <w:start w:val="0"/>
+      <w:numFmt w:val="bullet"/>
+      <w:lvlText w:val=""/>
+      <w:lvlJc w:val="left"/>
+      <w:pPr>
+        <w:tabs>
+          <w:tab w:val="num" w:pos="0"/>
+        </w:tabs>
+        <w:ind w:left="5040" w:hanging="480"/>
+      </w:pPr>
+      <w:rPr>
+        <w:rFonts w:ascii="Symbol" w:hAnsi="Symbol" w:cs="Symbol" w:hint="default"/>
+      </w:rPr>
+    </w:lvl>
+    <w:lvl w:ilvl="7">
+      <w:start w:val="0"/>
+      <w:numFmt w:val="bullet"/>
+      <w:lvlText w:val=""/>
+      <w:lvlJc w:val="left"/>
+      <w:pPr>
+        <w:tabs>
+          <w:tab w:val="num" w:pos="0"/>
+        </w:tabs>
+        <w:ind w:left="5760" w:hanging="480"/>
+      </w:pPr>
+      <w:rPr>
+        <w:rFonts w:ascii="Symbol" w:hAnsi="Symbol" w:cs="Symbol" w:hint="default"/>
+      </w:rPr>
+    </w:lvl>
+    <w:lvl w:ilvl="8">
+      <w:start w:val="0"/>
+      <w:numFmt w:val="bullet"/>
+      <w:lvlText w:val=""/>
+      <w:lvlJc w:val="left"/>
+      <w:pPr>
+        <w:tabs>
+          <w:tab w:val="num" w:pos="0"/>
+        </w:tabs>
+        <w:ind w:left="6480" w:hanging="480"/>
+      </w:pPr>
+      <w:rPr>
+        <w:rFonts w:ascii="Symbol" w:hAnsi="Symbol" w:cs="Symbol" w:hint="default"/>
+      </w:rPr>
+    </w:lvl>
+  </w:abstractNum>
+  <w:abstractNum w:abstractNumId="20">
+    <w:lvl w:ilvl="0">
+      <w:numFmt w:val="bullet"/>
+      <w:lvlText w:val=""/>
+      <w:lvlJc w:val="left"/>
+      <w:pPr>
+        <w:tabs>
+          <w:tab w:val="num" w:pos="0"/>
+        </w:tabs>
+        <w:ind w:left="720" w:hanging="480"/>
+      </w:pPr>
+      <w:rPr>
+        <w:rFonts w:ascii="Symbol" w:hAnsi="Symbol" w:cs="Symbol" w:hint="default"/>
+      </w:rPr>
+    </w:lvl>
+    <w:lvl w:ilvl="1">
+      <w:start w:val="0"/>
+      <w:numFmt w:val="bullet"/>
+      <w:lvlText w:val=""/>
+      <w:lvlJc w:val="left"/>
+      <w:pPr>
+        <w:tabs>
+          <w:tab w:val="num" w:pos="0"/>
+        </w:tabs>
+        <w:ind w:left="1440" w:hanging="480"/>
+      </w:pPr>
+      <w:rPr>
+        <w:rFonts w:ascii="Symbol" w:hAnsi="Symbol" w:cs="Symbol" w:hint="default"/>
+      </w:rPr>
+    </w:lvl>
+    <w:lvl w:ilvl="2">
+      <w:start w:val="0"/>
+      <w:numFmt w:val="bullet"/>
+      <w:lvlText w:val=""/>
+      <w:lvlJc w:val="left"/>
+      <w:pPr>
+        <w:tabs>
+          <w:tab w:val="num" w:pos="0"/>
+        </w:tabs>
+        <w:ind w:left="2160" w:hanging="480"/>
+      </w:pPr>
+      <w:rPr>
+        <w:rFonts w:ascii="Symbol" w:hAnsi="Symbol" w:cs="Symbol" w:hint="default"/>
+      </w:rPr>
+    </w:lvl>
+    <w:lvl w:ilvl="3">
+      <w:start w:val="0"/>
+      <w:numFmt w:val="bullet"/>
+      <w:lvlText w:val=""/>
+      <w:lvlJc w:val="left"/>
+      <w:pPr>
+        <w:tabs>
+          <w:tab w:val="num" w:pos="0"/>
+        </w:tabs>
+        <w:ind w:left="2880" w:hanging="480"/>
+      </w:pPr>
+      <w:rPr>
+        <w:rFonts w:ascii="Symbol" w:hAnsi="Symbol" w:cs="Symbol" w:hint="default"/>
+      </w:rPr>
+    </w:lvl>
+    <w:lvl w:ilvl="4">
+      <w:start w:val="0"/>
+      <w:numFmt w:val="bullet"/>
+      <w:lvlText w:val=""/>
+      <w:lvlJc w:val="left"/>
+      <w:pPr>
+        <w:tabs>
+          <w:tab w:val="num" w:pos="0"/>
+        </w:tabs>
+        <w:ind w:left="3600" w:hanging="480"/>
+      </w:pPr>
+      <w:rPr>
+        <w:rFonts w:ascii="Symbol" w:hAnsi="Symbol" w:cs="Symbol" w:hint="default"/>
+      </w:rPr>
+    </w:lvl>
+    <w:lvl w:ilvl="5">
+      <w:start w:val="0"/>
+      <w:numFmt w:val="bullet"/>
+      <w:lvlText w:val=""/>
+      <w:lvlJc w:val="left"/>
+      <w:pPr>
+        <w:tabs>
+          <w:tab w:val="num" w:pos="0"/>
+        </w:tabs>
+        <w:ind w:left="4320" w:hanging="480"/>
+      </w:pPr>
+      <w:rPr>
+        <w:rFonts w:ascii="Symbol" w:hAnsi="Symbol" w:cs="Symbol" w:hint="default"/>
+      </w:rPr>
+    </w:lvl>
+    <w:lvl w:ilvl="6">
+      <w:start w:val="0"/>
+      <w:numFmt w:val="bullet"/>
+      <w:lvlText w:val=""/>
+      <w:lvlJc w:val="left"/>
+      <w:pPr>
+        <w:tabs>
+          <w:tab w:val="num" w:pos="0"/>
+        </w:tabs>
+        <w:ind w:left="5040" w:hanging="480"/>
+      </w:pPr>
+      <w:rPr>
+        <w:rFonts w:ascii="Symbol" w:hAnsi="Symbol" w:cs="Symbol" w:hint="default"/>
+      </w:rPr>
+    </w:lvl>
+    <w:lvl w:ilvl="7">
+      <w:start w:val="0"/>
+      <w:numFmt w:val="bullet"/>
+      <w:lvlText w:val=""/>
+      <w:lvlJc w:val="left"/>
+      <w:pPr>
+        <w:tabs>
+          <w:tab w:val="num" w:pos="0"/>
+        </w:tabs>
+        <w:ind w:left="5760" w:hanging="480"/>
+      </w:pPr>
+      <w:rPr>
+        <w:rFonts w:ascii="Symbol" w:hAnsi="Symbol" w:cs="Symbol" w:hint="default"/>
+      </w:rPr>
+    </w:lvl>
+    <w:lvl w:ilvl="8">
+      <w:start w:val="0"/>
+      <w:numFmt w:val="bullet"/>
+      <w:lvlText w:val=""/>
+      <w:lvlJc w:val="left"/>
+      <w:pPr>
+        <w:tabs>
+          <w:tab w:val="num" w:pos="0"/>
+        </w:tabs>
+        <w:ind w:left="6480" w:hanging="480"/>
+      </w:pPr>
+      <w:rPr>
+        <w:rFonts w:ascii="Symbol" w:hAnsi="Symbol" w:cs="Symbol" w:hint="default"/>
+      </w:rPr>
+    </w:lvl>
+  </w:abstractNum>
+  <w:abstractNum w:abstractNumId="21">
+    <w:lvl w:ilvl="0">
+      <w:numFmt w:val="bullet"/>
+      <w:lvlText w:val=""/>
+      <w:lvlJc w:val="left"/>
+      <w:pPr>
+        <w:tabs>
+          <w:tab w:val="num" w:pos="0"/>
+        </w:tabs>
+        <w:ind w:left="720" w:hanging="480"/>
+      </w:pPr>
+      <w:rPr>
+        <w:rFonts w:ascii="Symbol" w:hAnsi="Symbol" w:cs="Symbol" w:hint="default"/>
+      </w:rPr>
+    </w:lvl>
+    <w:lvl w:ilvl="1">
+      <w:start w:val="0"/>
+      <w:numFmt w:val="bullet"/>
+      <w:lvlText w:val=""/>
+      <w:lvlJc w:val="left"/>
+      <w:pPr>
+        <w:tabs>
+          <w:tab w:val="num" w:pos="0"/>
+        </w:tabs>
+        <w:ind w:left="1440" w:hanging="480"/>
+      </w:pPr>
+      <w:rPr>
+        <w:rFonts w:ascii="Symbol" w:hAnsi="Symbol" w:cs="Symbol" w:hint="default"/>
+      </w:rPr>
+    </w:lvl>
+    <w:lvl w:ilvl="2">
+      <w:start w:val="0"/>
+      <w:numFmt w:val="bullet"/>
+      <w:lvlText w:val=""/>
+      <w:lvlJc w:val="left"/>
+      <w:pPr>
+        <w:tabs>
+          <w:tab w:val="num" w:pos="0"/>
+        </w:tabs>
+        <w:ind w:left="2160" w:hanging="480"/>
+      </w:pPr>
+      <w:rPr>
+        <w:rFonts w:ascii="Symbol" w:hAnsi="Symbol" w:cs="Symbol" w:hint="default"/>
+      </w:rPr>
+    </w:lvl>
+    <w:lvl w:ilvl="3">
+      <w:start w:val="0"/>
+      <w:numFmt w:val="bullet"/>
+      <w:lvlText w:val=""/>
+      <w:lvlJc w:val="left"/>
+      <w:pPr>
+        <w:tabs>
+          <w:tab w:val="num" w:pos="0"/>
+        </w:tabs>
+        <w:ind w:left="2880" w:hanging="480"/>
+      </w:pPr>
+      <w:rPr>
+        <w:rFonts w:ascii="Symbol" w:hAnsi="Symbol" w:cs="Symbol" w:hint="default"/>
+      </w:rPr>
+    </w:lvl>
+    <w:lvl w:ilvl="4">
+      <w:start w:val="0"/>
+      <w:numFmt w:val="bullet"/>
+      <w:lvlText w:val=""/>
+      <w:lvlJc w:val="left"/>
+      <w:pPr>
+        <w:tabs>
+          <w:tab w:val="num" w:pos="0"/>
+        </w:tabs>
+        <w:ind w:left="3600" w:hanging="480"/>
+      </w:pPr>
+      <w:rPr>
+        <w:rFonts w:ascii="Symbol" w:hAnsi="Symbol" w:cs="Symbol" w:hint="default"/>
+      </w:rPr>
+    </w:lvl>
+    <w:lvl w:ilvl="5">
+      <w:start w:val="0"/>
+      <w:numFmt w:val="bullet"/>
+      <w:lvlText w:val=""/>
+      <w:lvlJc w:val="left"/>
+      <w:pPr>
+        <w:tabs>
+          <w:tab w:val="num" w:pos="0"/>
+        </w:tabs>
+        <w:ind w:left="4320" w:hanging="480"/>
+      </w:pPr>
+      <w:rPr>
+        <w:rFonts w:ascii="Symbol" w:hAnsi="Symbol" w:cs="Symbol" w:hint="default"/>
+      </w:rPr>
+    </w:lvl>
+    <w:lvl w:ilvl="6">
+      <w:start w:val="0"/>
+      <w:numFmt w:val="bullet"/>
+      <w:lvlText w:val=""/>
+      <w:lvlJc w:val="left"/>
+      <w:pPr>
+        <w:tabs>
+          <w:tab w:val="num" w:pos="0"/>
+        </w:tabs>
+        <w:ind w:left="5040" w:hanging="480"/>
+      </w:pPr>
+      <w:rPr>
+        <w:rFonts w:ascii="Symbol" w:hAnsi="Symbol" w:cs="Symbol" w:hint="default"/>
+      </w:rPr>
+    </w:lvl>
+    <w:lvl w:ilvl="7">
+      <w:start w:val="0"/>
+      <w:numFmt w:val="bullet"/>
+      <w:lvlText w:val=""/>
+      <w:lvlJc w:val="left"/>
+      <w:pPr>
+        <w:tabs>
+          <w:tab w:val="num" w:pos="0"/>
+        </w:tabs>
+        <w:ind w:left="5760" w:hanging="480"/>
+      </w:pPr>
+      <w:rPr>
+        <w:rFonts w:ascii="Symbol" w:hAnsi="Symbol" w:cs="Symbol" w:hint="default"/>
+      </w:rPr>
+    </w:lvl>
+    <w:lvl w:ilvl="8">
+      <w:start w:val="0"/>
+      <w:numFmt w:val="bullet"/>
+      <w:lvlText w:val=""/>
+      <w:lvlJc w:val="left"/>
+      <w:pPr>
+        <w:tabs>
+          <w:tab w:val="num" w:pos="0"/>
+        </w:tabs>
+        <w:ind w:left="6480" w:hanging="480"/>
+      </w:pPr>
+      <w:rPr>
+        <w:rFonts w:ascii="Symbol" w:hAnsi="Symbol" w:cs="Symbol" w:hint="default"/>
+      </w:rPr>
+    </w:lvl>
+  </w:abstractNum>
+  <w:abstractNum w:abstractNumId="22">
+    <w:lvl w:ilvl="0">
+      <w:numFmt w:val="bullet"/>
+      <w:lvlText w:val=""/>
+      <w:lvlJc w:val="left"/>
+      <w:pPr>
+        <w:tabs>
+          <w:tab w:val="num" w:pos="0"/>
+        </w:tabs>
+        <w:ind w:left="720" w:hanging="480"/>
+      </w:pPr>
+      <w:rPr>
+        <w:rFonts w:ascii="Symbol" w:hAnsi="Symbol" w:cs="Symbol" w:hint="default"/>
+      </w:rPr>
+    </w:lvl>
+    <w:lvl w:ilvl="1">
+      <w:start w:val="0"/>
+      <w:numFmt w:val="bullet"/>
+      <w:lvlText w:val=""/>
+      <w:lvlJc w:val="left"/>
+      <w:pPr>
+        <w:tabs>
+          <w:tab w:val="num" w:pos="0"/>
+        </w:tabs>
+        <w:ind w:left="1440" w:hanging="480"/>
+      </w:pPr>
+      <w:rPr>
+        <w:rFonts w:ascii="Symbol" w:hAnsi="Symbol" w:cs="Symbol" w:hint="default"/>
+      </w:rPr>
+    </w:lvl>
+    <w:lvl w:ilvl="2">
+      <w:start w:val="0"/>
+      <w:numFmt w:val="bullet"/>
+      <w:lvlText w:val=""/>
+      <w:lvlJc w:val="left"/>
+      <w:pPr>
+        <w:tabs>
+          <w:tab w:val="num" w:pos="0"/>
+        </w:tabs>
+        <w:ind w:left="2160" w:hanging="480"/>
+      </w:pPr>
+      <w:rPr>
+        <w:rFonts w:ascii="Symbol" w:hAnsi="Symbol" w:cs="Symbol" w:hint="default"/>
+      </w:rPr>
+    </w:lvl>
+    <w:lvl w:ilvl="3">
+      <w:start w:val="0"/>
+      <w:numFmt w:val="bullet"/>
+      <w:lvlText w:val=""/>
+      <w:lvlJc w:val="left"/>
+      <w:pPr>
+        <w:tabs>
+          <w:tab w:val="num" w:pos="0"/>
+        </w:tabs>
+        <w:ind w:left="2880" w:hanging="480"/>
+      </w:pPr>
+      <w:rPr>
+        <w:rFonts w:ascii="Symbol" w:hAnsi="Symbol" w:cs="Symbol" w:hint="default"/>
+      </w:rPr>
+    </w:lvl>
+    <w:lvl w:ilvl="4">
+      <w:start w:val="0"/>
+      <w:numFmt w:val="bullet"/>
+      <w:lvlText w:val=""/>
+      <w:lvlJc w:val="left"/>
+      <w:pPr>
+        <w:tabs>
+          <w:tab w:val="num" w:pos="0"/>
+        </w:tabs>
+        <w:ind w:left="3600" w:hanging="480"/>
+      </w:pPr>
+      <w:rPr>
+        <w:rFonts w:ascii="Symbol" w:hAnsi="Symbol" w:cs="Symbol" w:hint="default"/>
+      </w:rPr>
+    </w:lvl>
+    <w:lvl w:ilvl="5">
+      <w:start w:val="0"/>
+      <w:numFmt w:val="bullet"/>
+      <w:lvlText w:val=""/>
+      <w:lvlJc w:val="left"/>
+      <w:pPr>
+        <w:tabs>
+          <w:tab w:val="num" w:pos="0"/>
+        </w:tabs>
+        <w:ind w:left="4320" w:hanging="480"/>
+      </w:pPr>
+      <w:rPr>
+        <w:rFonts w:ascii="Symbol" w:hAnsi="Symbol" w:cs="Symbol" w:hint="default"/>
+      </w:rPr>
+    </w:lvl>
+    <w:lvl w:ilvl="6">
+      <w:start w:val="0"/>
+      <w:numFmt w:val="bullet"/>
+      <w:lvlText w:val=""/>
+      <w:lvlJc w:val="left"/>
+      <w:pPr>
+        <w:tabs>
+          <w:tab w:val="num" w:pos="0"/>
+        </w:tabs>
+        <w:ind w:left="5040" w:hanging="480"/>
+      </w:pPr>
+      <w:rPr>
+        <w:rFonts w:ascii="Symbol" w:hAnsi="Symbol" w:cs="Symbol" w:hint="default"/>
+      </w:rPr>
+    </w:lvl>
+    <w:lvl w:ilvl="7">
+      <w:start w:val="0"/>
+      <w:numFmt w:val="bullet"/>
+      <w:lvlText w:val=""/>
+      <w:lvlJc w:val="left"/>
+      <w:pPr>
+        <w:tabs>
+          <w:tab w:val="num" w:pos="0"/>
+        </w:tabs>
+        <w:ind w:left="5760" w:hanging="480"/>
+      </w:pPr>
+      <w:rPr>
+        <w:rFonts w:ascii="Symbol" w:hAnsi="Symbol" w:cs="Symbol" w:hint="default"/>
+      </w:rPr>
+    </w:lvl>
+    <w:lvl w:ilvl="8">
+      <w:start w:val="0"/>
+      <w:numFmt w:val="bullet"/>
+      <w:lvlText w:val=""/>
+      <w:lvlJc w:val="left"/>
+      <w:pPr>
+        <w:tabs>
+          <w:tab w:val="num" w:pos="0"/>
+        </w:tabs>
+        <w:ind w:left="6480" w:hanging="480"/>
+      </w:pPr>
+      <w:rPr>
+        <w:rFonts w:ascii="Symbol" w:hAnsi="Symbol" w:cs="Symbol" w:hint="default"/>
+      </w:rPr>
+    </w:lvl>
+  </w:abstractNum>
+  <w:abstractNum w:abstractNumId="23">
+    <w:lvl w:ilvl="0">
+      <w:numFmt w:val="bullet"/>
+      <w:lvlText w:val=""/>
+      <w:lvlJc w:val="left"/>
+      <w:pPr>
+        <w:tabs>
+          <w:tab w:val="num" w:pos="0"/>
+        </w:tabs>
+        <w:ind w:left="720" w:hanging="480"/>
+      </w:pPr>
+      <w:rPr>
+        <w:rFonts w:ascii="Symbol" w:hAnsi="Symbol" w:cs="Symbol" w:hint="default"/>
+      </w:rPr>
+    </w:lvl>
+    <w:lvl w:ilvl="1">
+      <w:start w:val="0"/>
+      <w:numFmt w:val="bullet"/>
+      <w:lvlText w:val=""/>
+      <w:lvlJc w:val="left"/>
+      <w:pPr>
+        <w:tabs>
+          <w:tab w:val="num" w:pos="0"/>
+        </w:tabs>
+        <w:ind w:left="1440" w:hanging="480"/>
+      </w:pPr>
+      <w:rPr>
+        <w:rFonts w:ascii="Symbol" w:hAnsi="Symbol" w:cs="Symbol" w:hint="default"/>
+      </w:rPr>
+    </w:lvl>
+    <w:lvl w:ilvl="2">
+      <w:start w:val="0"/>
+      <w:numFmt w:val="bullet"/>
+      <w:lvlText w:val=""/>
+      <w:lvlJc w:val="left"/>
+      <w:pPr>
+        <w:tabs>
+          <w:tab w:val="num" w:pos="0"/>
+        </w:tabs>
+        <w:ind w:left="2160" w:hanging="480"/>
+      </w:pPr>
+      <w:rPr>
+        <w:rFonts w:ascii="Symbol" w:hAnsi="Symbol" w:cs="Symbol" w:hint="default"/>
+      </w:rPr>
+    </w:lvl>
+    <w:lvl w:ilvl="3">
+      <w:start w:val="0"/>
+      <w:numFmt w:val="bullet"/>
+      <w:lvlText w:val=""/>
+      <w:lvlJc w:val="left"/>
+      <w:pPr>
+        <w:tabs>
+          <w:tab w:val="num" w:pos="0"/>
+        </w:tabs>
+        <w:ind w:left="2880" w:hanging="480"/>
+      </w:pPr>
+      <w:rPr>
+        <w:rFonts w:ascii="Symbol" w:hAnsi="Symbol" w:cs="Symbol" w:hint="default"/>
+      </w:rPr>
+    </w:lvl>
+    <w:lvl w:ilvl="4">
+      <w:start w:val="0"/>
+      <w:numFmt w:val="bullet"/>
+      <w:lvlText w:val=""/>
+      <w:lvlJc w:val="left"/>
+      <w:pPr>
+        <w:tabs>
+          <w:tab w:val="num" w:pos="0"/>
+        </w:tabs>
+        <w:ind w:left="3600" w:hanging="480"/>
+      </w:pPr>
+      <w:rPr>
+        <w:rFonts w:ascii="Symbol" w:hAnsi="Symbol" w:cs="Symbol" w:hint="default"/>
+      </w:rPr>
+    </w:lvl>
+    <w:lvl w:ilvl="5">
+      <w:start w:val="0"/>
+      <w:numFmt w:val="bullet"/>
+      <w:lvlText w:val=""/>
+      <w:lvlJc w:val="left"/>
+      <w:pPr>
+        <w:tabs>
+          <w:tab w:val="num" w:pos="0"/>
+        </w:tabs>
+        <w:ind w:left="4320" w:hanging="480"/>
+      </w:pPr>
+      <w:rPr>
+        <w:rFonts w:ascii="Symbol" w:hAnsi="Symbol" w:cs="Symbol" w:hint="default"/>
+      </w:rPr>
+    </w:lvl>
+    <w:lvl w:ilvl="6">
+      <w:start w:val="0"/>
+      <w:numFmt w:val="bullet"/>
+      <w:lvlText w:val=""/>
+      <w:lvlJc w:val="left"/>
+      <w:pPr>
+        <w:tabs>
+          <w:tab w:val="num" w:pos="0"/>
+        </w:tabs>
+        <w:ind w:left="5040" w:hanging="480"/>
+      </w:pPr>
+      <w:rPr>
+        <w:rFonts w:ascii="Symbol" w:hAnsi="Symbol" w:cs="Symbol" w:hint="default"/>
+      </w:rPr>
+    </w:lvl>
+    <w:lvl w:ilvl="7">
+      <w:start w:val="0"/>
+      <w:numFmt w:val="bullet"/>
+      <w:lvlText w:val=""/>
+      <w:lvlJc w:val="left"/>
+      <w:pPr>
+        <w:tabs>
+          <w:tab w:val="num" w:pos="0"/>
+        </w:tabs>
+        <w:ind w:left="5760" w:hanging="480"/>
+      </w:pPr>
+      <w:rPr>
+        <w:rFonts w:ascii="Symbol" w:hAnsi="Symbol" w:cs="Symbol" w:hint="default"/>
+      </w:rPr>
+    </w:lvl>
+    <w:lvl w:ilvl="8">
+      <w:start w:val="0"/>
+      <w:numFmt w:val="bullet"/>
+      <w:lvlText w:val=""/>
+      <w:lvlJc w:val="left"/>
+      <w:pPr>
+        <w:tabs>
+          <w:tab w:val="num" w:pos="0"/>
+        </w:tabs>
+        <w:ind w:left="6480" w:hanging="480"/>
+      </w:pPr>
+      <w:rPr>
+        <w:rFonts w:ascii="Symbol" w:hAnsi="Symbol" w:cs="Symbol" w:hint="default"/>
+      </w:rPr>
+    </w:lvl>
+  </w:abstractNum>
+  <w:abstractNum w:abstractNumId="24">
+    <w:lvl w:ilvl="0">
+      <w:numFmt w:val="bullet"/>
+      <w:lvlText w:val=""/>
+      <w:lvlJc w:val="left"/>
+      <w:pPr>
+        <w:tabs>
+          <w:tab w:val="num" w:pos="0"/>
+        </w:tabs>
+        <w:ind w:left="720" w:hanging="480"/>
+      </w:pPr>
+      <w:rPr>
+        <w:rFonts w:ascii="Symbol" w:hAnsi="Symbol" w:cs="Symbol" w:hint="default"/>
+      </w:rPr>
+    </w:lvl>
+    <w:lvl w:ilvl="1">
+      <w:start w:val="0"/>
+      <w:numFmt w:val="bullet"/>
+      <w:lvlText w:val=""/>
+      <w:lvlJc w:val="left"/>
+      <w:pPr>
+        <w:tabs>
+          <w:tab w:val="num" w:pos="0"/>
+        </w:tabs>
+        <w:ind w:left="1440" w:hanging="480"/>
+      </w:pPr>
+      <w:rPr>
+        <w:rFonts w:ascii="Symbol" w:hAnsi="Symbol" w:cs="Symbol" w:hint="default"/>
+      </w:rPr>
+    </w:lvl>
+    <w:lvl w:ilvl="2">
+      <w:start w:val="0"/>
+      <w:numFmt w:val="bullet"/>
+      <w:lvlText w:val=""/>
+      <w:lvlJc w:val="left"/>
+      <w:pPr>
+        <w:tabs>
+          <w:tab w:val="num" w:pos="0"/>
+        </w:tabs>
+        <w:ind w:left="2160" w:hanging="480"/>
+      </w:pPr>
+      <w:rPr>
+        <w:rFonts w:ascii="Symbol" w:hAnsi="Symbol" w:cs="Symbol" w:hint="default"/>
+      </w:rPr>
+    </w:lvl>
+    <w:lvl w:ilvl="3">
+      <w:start w:val="0"/>
+      <w:numFmt w:val="bullet"/>
+      <w:lvlText w:val=""/>
+      <w:lvlJc w:val="left"/>
+      <w:pPr>
+        <w:tabs>
+          <w:tab w:val="num" w:pos="0"/>
+        </w:tabs>
+        <w:ind w:left="2880" w:hanging="480"/>
+      </w:pPr>
+      <w:rPr>
+        <w:rFonts w:ascii="Symbol" w:hAnsi="Symbol" w:cs="Symbol" w:hint="default"/>
+      </w:rPr>
+    </w:lvl>
+    <w:lvl w:ilvl="4">
+      <w:start w:val="0"/>
+      <w:numFmt w:val="bullet"/>
+      <w:lvlText w:val=""/>
+      <w:lvlJc w:val="left"/>
+      <w:pPr>
+        <w:tabs>
+          <w:tab w:val="num" w:pos="0"/>
+        </w:tabs>
+        <w:ind w:left="3600" w:hanging="480"/>
+      </w:pPr>
+      <w:rPr>
+        <w:rFonts w:ascii="Symbol" w:hAnsi="Symbol" w:cs="Symbol" w:hint="default"/>
+      </w:rPr>
+    </w:lvl>
+    <w:lvl w:ilvl="5">
+      <w:start w:val="0"/>
+      <w:numFmt w:val="bullet"/>
+      <w:lvlText w:val=""/>
+      <w:lvlJc w:val="left"/>
+      <w:pPr>
+        <w:tabs>
+          <w:tab w:val="num" w:pos="0"/>
+        </w:tabs>
+        <w:ind w:left="4320" w:hanging="480"/>
+      </w:pPr>
+      <w:rPr>
+        <w:rFonts w:ascii="Symbol" w:hAnsi="Symbol" w:cs="Symbol" w:hint="default"/>
+      </w:rPr>
+    </w:lvl>
+    <w:lvl w:ilvl="6">
+      <w:start w:val="0"/>
+      <w:numFmt w:val="bullet"/>
+      <w:lvlText w:val=""/>
+      <w:lvlJc w:val="left"/>
+      <w:pPr>
+        <w:tabs>
+          <w:tab w:val="num" w:pos="0"/>
+        </w:tabs>
+        <w:ind w:left="5040" w:hanging="480"/>
+      </w:pPr>
+      <w:rPr>
+        <w:rFonts w:ascii="Symbol" w:hAnsi="Symbol" w:cs="Symbol" w:hint="default"/>
+      </w:rPr>
+    </w:lvl>
+    <w:lvl w:ilvl="7">
+      <w:start w:val="0"/>
+      <w:numFmt w:val="bullet"/>
+      <w:lvlText w:val=""/>
+      <w:lvlJc w:val="left"/>
+      <w:pPr>
+        <w:tabs>
+          <w:tab w:val="num" w:pos="0"/>
+        </w:tabs>
+        <w:ind w:left="5760" w:hanging="480"/>
+      </w:pPr>
+      <w:rPr>
+        <w:rFonts w:ascii="Symbol" w:hAnsi="Symbol" w:cs="Symbol" w:hint="default"/>
+      </w:rPr>
+    </w:lvl>
+    <w:lvl w:ilvl="8">
+      <w:start w:val="0"/>
+      <w:numFmt w:val="bullet"/>
+      <w:lvlText w:val=""/>
+      <w:lvlJc w:val="left"/>
+      <w:pPr>
+        <w:tabs>
+          <w:tab w:val="num" w:pos="0"/>
+        </w:tabs>
+        <w:ind w:left="6480" w:hanging="480"/>
+      </w:pPr>
+      <w:rPr>
+        <w:rFonts w:ascii="Symbol" w:hAnsi="Symbol" w:cs="Symbol" w:hint="default"/>
+      </w:rPr>
+    </w:lvl>
+  </w:abstractNum>
+  <w:abstractNum w:abstractNumId="25">
     <w:lvl w:ilvl="0">
       <w:start w:val="1"/>
       <w:numFmt w:val="none"/>
@@ -2478,62 +4876,137 @@
     <w:abstractNumId w:val="6"/>
   </w:num>
   <w:num w:numId="7">
-    <w:abstractNumId w:val="1"/>
+    <w:abstractNumId w:val="7"/>
+  </w:num>
+  <w:num w:numId="8">
+    <w:abstractNumId w:val="8"/>
+  </w:num>
+  <w:num w:numId="9">
+    <w:abstractNumId w:val="9"/>
+  </w:num>
+  <w:num w:numId="10">
+    <w:abstractNumId w:val="10"/>
+  </w:num>
+  <w:num w:numId="11">
+    <w:abstractNumId w:val="11"/>
+  </w:num>
+  <w:num w:numId="12">
+    <w:abstractNumId w:val="12"/>
+  </w:num>
+  <w:num w:numId="13">
+    <w:abstractNumId w:val="13"/>
+  </w:num>
+  <w:num w:numId="14">
+    <w:abstractNumId w:val="14"/>
+  </w:num>
+  <w:num w:numId="15">
+    <w:abstractNumId w:val="15"/>
+  </w:num>
+  <w:num w:numId="16">
+    <w:abstractNumId w:val="16"/>
+  </w:num>
+  <w:num w:numId="17">
+    <w:abstractNumId w:val="17"/>
+  </w:num>
+  <w:num w:numId="18">
+    <w:abstractNumId w:val="18"/>
+  </w:num>
+  <w:num w:numId="19">
+    <w:abstractNumId w:val="19"/>
+  </w:num>
+  <w:num w:numId="20">
+    <w:abstractNumId w:val="20"/>
+  </w:num>
+  <w:num w:numId="21">
+    <w:abstractNumId w:val="21"/>
+  </w:num>
+  <w:num w:numId="22">
+    <w:abstractNumId w:val="22"/>
+  </w:num>
+  <w:num w:numId="23">
+    <w:abstractNumId w:val="23"/>
+  </w:num>
+  <w:num w:numId="24">
+    <w:abstractNumId w:val="24"/>
+  </w:num>
+  <w:num w:numId="25">
+    <w:abstractNumId w:val="25"/>
+  </w:num>
+  <w:num w:numId="26">
+    <w:abstractNumId w:val="2"/>
     <w:lvlOverride w:ilvl="0">
       <w:startOverride w:val="1"/>
     </w:lvlOverride>
   </w:num>
-  <w:num w:numId="8">
-    <w:abstractNumId w:val="1"/>
+  <w:num w:numId="27">
+    <w:abstractNumId w:val="2"/>
+  </w:num>
+  <w:num w:numId="28">
+    <w:abstractNumId w:val="2"/>
+  </w:num>
+  <w:num w:numId="29">
+    <w:abstractNumId w:val="2"/>
+  </w:num>
+  <w:num w:numId="30">
+    <w:abstractNumId w:val="2"/>
+  </w:num>
+  <w:num w:numId="31">
+    <w:abstractNumId w:val="2"/>
+  </w:num>
+  <w:num w:numId="32">
+    <w:abstractNumId w:val="2"/>
+  </w:num>
+  <w:num w:numId="33">
+    <w:abstractNumId w:val="2"/>
     <w:lvlOverride w:ilvl="0"/>
     <w:lvlOverride w:ilvl="1">
       <w:startOverride w:val="1"/>
     </w:lvlOverride>
   </w:num>
-  <w:num w:numId="9">
+  <w:num w:numId="34">
+    <w:abstractNumId w:val="2"/>
+  </w:num>
+  <w:num w:numId="35">
+    <w:abstractNumId w:val="2"/>
+  </w:num>
+  <w:num w:numId="36">
+    <w:abstractNumId w:val="2"/>
+  </w:num>
+  <w:num w:numId="37">
+    <w:abstractNumId w:val="2"/>
+  </w:num>
+  <w:num w:numId="38">
     <w:abstractNumId w:val="1"/>
   </w:num>
-  <w:num w:numId="10">
+  <w:num w:numId="39">
     <w:abstractNumId w:val="1"/>
   </w:num>
-  <w:num w:numId="11">
+  <w:num w:numId="40">
     <w:abstractNumId w:val="1"/>
   </w:num>
-  <w:num w:numId="12">
+  <w:num w:numId="41">
     <w:abstractNumId w:val="1"/>
   </w:num>
-  <w:num w:numId="13">
-    <w:abstractNumId w:val="3"/>
+  <w:num w:numId="42">
+    <w:abstractNumId w:val="1"/>
   </w:num>
-  <w:num w:numId="14">
-    <w:abstractNumId w:val="3"/>
+  <w:num w:numId="43">
+    <w:abstractNumId w:val="1"/>
   </w:num>
-  <w:num w:numId="15">
-    <w:abstractNumId w:val="3"/>
+  <w:num w:numId="44">
+    <w:abstractNumId w:val="1"/>
   </w:num>
-  <w:num w:numId="16">
-    <w:abstractNumId w:val="3"/>
+  <w:num w:numId="45">
+    <w:abstractNumId w:val="1"/>
   </w:num>
-  <w:num w:numId="17">
-    <w:abstractNumId w:val="3"/>
+  <w:num w:numId="46">
+    <w:abstractNumId w:val="1"/>
   </w:num>
-  <w:num w:numId="18">
-    <w:abstractNumId w:val="3"/>
+  <w:num w:numId="47">
+    <w:abstractNumId w:val="1"/>
   </w:num>
-  <w:num w:numId="19">
-    <w:abstractNumId w:val="3"/>
-  </w:num>
-  <w:num w:numId="20">
-    <w:abstractNumId w:val="3"/>
-  </w:num>
-  <w:num w:numId="21">
-    <w:abstractNumId w:val="3"/>
-  </w:num>
-  <w:num w:numId="22">
-    <w:abstractNumId w:val="3"/>
-  </w:num>
-  <w:num w:numId="23">
-    <w:abstractNumId w:val="3"/>
+  <w:num w:numId="48">
+    <w:abstractNumId w:val="1"/>
   </w:num>
 </w:numbering>
 </file>
@@ -2561,6 +5034,7 @@
     <w:qFormat/>
     <w:pPr>
       <w:widowControl/>
+      <w:suppressAutoHyphens w:val="true"/>
       <w:bidi w:val="0"/>
       <w:spacing w:before="0" w:after="200"/>
       <w:jc w:val="left"/>
@@ -2792,7 +5266,6 @@
   </w:style>
   <w:style w:type="character" w:styleId="FootnoteCharacters">
     <w:name w:val="Footnote Characters"/>
-    <w:basedOn w:val="BodyTextChar"/>
     <w:qFormat/>
     <w:rPr>
       <w:vertAlign w:val="superscript"/>
@@ -3185,6 +5658,7 @@
       <w:keepNext w:val="true"/>
       <w:keepLines/>
       <w:widowControl/>
+      <w:suppressAutoHyphens w:val="true"/>
       <w:bidi w:val="0"/>
       <w:spacing w:before="0" w:after="200"/>
       <w:jc w:val="center"/>
@@ -3206,6 +5680,7 @@
       <w:keepNext w:val="true"/>
       <w:keepLines/>
       <w:widowControl/>
+      <w:suppressAutoHyphens w:val="true"/>
       <w:bidi w:val="0"/>
       <w:spacing w:before="0" w:after="200"/>
       <w:jc w:val="center"/>

</xml_diff>